<commit_message>
⚙️Started writing my blog post
</commit_message>
<xml_diff>
--- a/Conclusions.docx
+++ b/Conclusions.docx
@@ -6,237 +6,434 @@
       <w:pPr>
         <w:pStyle w:val="Title"/>
         <w:rPr>
-          <w:rFonts w:eastAsia="Times New Roman"/>
+          <w:color w:val="404040" w:themeColor="text1" w:themeTint="BF"/>
+        </w:rPr>
+      </w:pPr>
+      <w:r>
+        <w:rPr>
+          <w:color w:val="404040" w:themeColor="text1" w:themeTint="BF"/>
+        </w:rPr>
+        <w:t>Research: Which is the best caching strategy with GraphQL for a big relational database?</w:t>
+      </w:r>
+    </w:p>
+    <w:p>
+      <w:r>
+        <w:t>In this research</w:t>
+      </w:r>
+      <w:r>
+        <w:t xml:space="preserve"> project </w:t>
+      </w:r>
+      <w:r>
+        <w:t xml:space="preserve">I will look to the 3 main places where you can cache data: Server Side, Client Side &amp; CDN. </w:t>
+      </w:r>
+      <w:r>
+        <w:t xml:space="preserve">Often you hear people say that you can’t cache with GraphQL or that it breaks caching as we know it with REST API’s. Although there are multiple ways to cache with GraphQL, so I decided to take a look at these ways and will give </w:t>
+      </w:r>
+      <w:proofErr w:type="gramStart"/>
+      <w:r>
+        <w:t>you</w:t>
+      </w:r>
+      <w:proofErr w:type="gramEnd"/>
+      <w:r>
+        <w:t xml:space="preserve"> my conclusions. </w:t>
+      </w:r>
+    </w:p>
+    <w:p>
+      <w:r>
+        <w:t>Disclaimer: I’ve tested these caching solutions on a small scale and will give you my subjective thoughts. The timing results are taken in my local dev environment. (MacBook PRO (M1 PRO)).</w:t>
+      </w:r>
+    </w:p>
+    <w:p>
+      <w:pPr>
+        <w:pStyle w:val="Heading1"/>
+      </w:pPr>
+      <w:r>
+        <w:t>Technologies</w:t>
+      </w:r>
+      <w:r>
+        <w:t xml:space="preserve"> &amp; Frameworks</w:t>
+      </w:r>
+      <w:r>
+        <w:t xml:space="preserve"> I’ve used</w:t>
+      </w:r>
+    </w:p>
+    <w:p>
+      <w:pPr>
+        <w:pStyle w:val="Subtitle"/>
+      </w:pPr>
+      <w:r>
+        <w:t>Client Side</w:t>
+      </w:r>
+    </w:p>
+    <w:p>
+      <w:pPr>
+        <w:pStyle w:val="ListParagraph"/>
+        <w:numPr>
+          <w:ilvl w:val="0"/>
+          <w:numId w:val="3"/>
+        </w:numPr>
+      </w:pPr>
+      <w:r>
+        <w:t>Next.js</w:t>
+      </w:r>
+    </w:p>
+    <w:p>
+      <w:pPr>
+        <w:pStyle w:val="ListParagraph"/>
+        <w:numPr>
+          <w:ilvl w:val="0"/>
+          <w:numId w:val="3"/>
+        </w:numPr>
+      </w:pPr>
+      <w:r>
+        <w:t>Apollo Client v3</w:t>
+      </w:r>
+    </w:p>
+    <w:p>
+      <w:pPr>
+        <w:pStyle w:val="ListParagraph"/>
+        <w:numPr>
+          <w:ilvl w:val="0"/>
+          <w:numId w:val="3"/>
+        </w:numPr>
+      </w:pPr>
+      <w:proofErr w:type="spellStart"/>
+      <w:r>
+        <w:t>Urql</w:t>
+      </w:r>
+      <w:proofErr w:type="spellEnd"/>
+      <w:r>
+        <w:t xml:space="preserve"> Client</w:t>
+      </w:r>
+    </w:p>
+    <w:p>
+      <w:pPr>
+        <w:pStyle w:val="Subtitle"/>
+      </w:pPr>
+      <w:r>
+        <w:t>Server Side</w:t>
+      </w:r>
+    </w:p>
+    <w:p>
+      <w:pPr>
+        <w:pStyle w:val="ListParagraph"/>
+        <w:numPr>
+          <w:ilvl w:val="0"/>
+          <w:numId w:val="3"/>
+        </w:numPr>
+      </w:pPr>
+      <w:r>
+        <w:t>TypeGraphQL</w:t>
+      </w:r>
+    </w:p>
+    <w:p>
+      <w:pPr>
+        <w:pStyle w:val="ListParagraph"/>
+        <w:numPr>
+          <w:ilvl w:val="0"/>
+          <w:numId w:val="3"/>
+        </w:numPr>
+      </w:pPr>
+      <w:r>
+        <w:t>Apollo Server</w:t>
+      </w:r>
+    </w:p>
+    <w:p>
+      <w:pPr>
+        <w:pStyle w:val="ListParagraph"/>
+        <w:numPr>
+          <w:ilvl w:val="0"/>
+          <w:numId w:val="3"/>
+        </w:numPr>
+      </w:pPr>
+      <w:r>
+        <w:t>Redis</w:t>
+      </w:r>
+    </w:p>
+    <w:p>
+      <w:pPr>
+        <w:pStyle w:val="Subtitle"/>
+      </w:pPr>
+      <w:r>
+        <w:t>CDN</w:t>
+      </w:r>
+    </w:p>
+    <w:p>
+      <w:pPr>
+        <w:pStyle w:val="ListParagraph"/>
+        <w:numPr>
+          <w:ilvl w:val="0"/>
+          <w:numId w:val="3"/>
+        </w:numPr>
+      </w:pPr>
+      <w:proofErr w:type="spellStart"/>
+      <w:r>
+        <w:t>GraphCDN</w:t>
+      </w:r>
+      <w:proofErr w:type="spellEnd"/>
+    </w:p>
+    <w:p>
+      <w:pPr>
+        <w:pStyle w:val="Subtitle"/>
+      </w:pPr>
+      <w:r>
+        <w:t>Database</w:t>
+      </w:r>
+    </w:p>
+    <w:p>
+      <w:pPr>
+        <w:pStyle w:val="ListParagraph"/>
+        <w:numPr>
+          <w:ilvl w:val="0"/>
+          <w:numId w:val="3"/>
+        </w:numPr>
+      </w:pPr>
+      <w:r>
+        <w:t>MSSQL</w:t>
+      </w:r>
+    </w:p>
+    <w:p>
+      <w:pPr>
+        <w:pStyle w:val="ListParagraph"/>
+        <w:numPr>
+          <w:ilvl w:val="0"/>
+          <w:numId w:val="3"/>
+        </w:numPr>
+      </w:pPr>
+      <w:r>
+        <w:t>10 GB database dump Stack Overflow (https://www.brentozar.com/archive/2015/10/how-to-download-the-stack-overflow-database-via-bittorrent/)</w:t>
+      </w:r>
+    </w:p>
+    <w:p>
+      <w:pPr>
+        <w:pStyle w:val="Subtitle"/>
+      </w:pPr>
+      <w:r>
+        <w:t>Tools</w:t>
+      </w:r>
+    </w:p>
+    <w:p>
+      <w:pPr>
+        <w:pStyle w:val="ListParagraph"/>
+        <w:numPr>
+          <w:ilvl w:val="0"/>
+          <w:numId w:val="3"/>
+        </w:numPr>
+      </w:pPr>
+      <w:r>
+        <w:t>Docker</w:t>
+      </w:r>
+    </w:p>
+    <w:p>
+      <w:pPr>
+        <w:pStyle w:val="ListParagraph"/>
+        <w:numPr>
+          <w:ilvl w:val="0"/>
+          <w:numId w:val="3"/>
+        </w:numPr>
+      </w:pPr>
+      <w:r>
+        <w:t>Node.js</w:t>
+      </w:r>
+    </w:p>
+    <w:p>
+      <w:pPr>
+        <w:rPr>
           <w:shd w:val="clear" w:color="auto" w:fill="FFFFFF"/>
-          <w:lang w:eastAsia="en-GB"/>
         </w:rPr>
       </w:pPr>
-      <w:r>
-        <w:rPr>
-          <w:rFonts w:eastAsia="Times New Roman"/>
-          <w:shd w:val="clear" w:color="auto" w:fill="FFFFFF"/>
-          <w:lang w:eastAsia="en-GB"/>
-        </w:rPr>
-        <w:t>Welke is de beste caching strategie bij GraphQL voor een grote relationele database?</w:t>
-      </w:r>
-    </w:p>
-    <w:p>
-      <w:pPr>
-        <w:rPr>
-          <w:rFonts w:ascii="Segoe UI" w:eastAsia="Times New Roman" w:hAnsi="Segoe UI" w:cs="Segoe UI"/>
-          <w:b/>
-          <w:bCs/>
-          <w:i/>
-          <w:iCs/>
-          <w:color w:val="24292F"/>
-          <w:shd w:val="clear" w:color="auto" w:fill="FFFFFF"/>
-          <w:lang w:eastAsia="en-GB"/>
-        </w:rPr>
-      </w:pPr>
     </w:p>
     <w:p>
       <w:pPr>
         <w:pStyle w:val="Heading1"/>
-        <w:rPr>
-          <w:rFonts w:eastAsia="Times New Roman"/>
-          <w:lang w:eastAsia="en-GB"/>
-        </w:rPr>
-      </w:pPr>
-      <w:r>
-        <w:rPr>
-          <w:rFonts w:eastAsia="Times New Roman"/>
-          <w:lang w:eastAsia="en-GB"/>
-        </w:rPr>
-        <w:t>Succes criteria</w:t>
-      </w:r>
-    </w:p>
-    <w:p>
-      <w:pPr>
+      </w:pPr>
+      <w:r>
+        <w:lastRenderedPageBreak/>
+        <w:t>Success</w:t>
+      </w:r>
+      <w:r>
+        <w:t xml:space="preserve"> criteria</w:t>
+      </w:r>
+    </w:p>
+    <w:p>
+      <w:pPr>
+        <w:pStyle w:val="ListParagraph"/>
         <w:numPr>
           <w:ilvl w:val="0"/>
           <w:numId w:val="1"/>
         </w:numPr>
-        <w:shd w:val="clear" w:color="auto" w:fill="FFFFFF"/>
-        <w:spacing w:before="100" w:beforeAutospacing="1" w:after="100" w:afterAutospacing="1"/>
-        <w:rPr>
-          <w:rFonts w:ascii="Segoe UI" w:eastAsia="Times New Roman" w:hAnsi="Segoe UI" w:cs="Segoe UI"/>
-          <w:color w:val="24292F"/>
-          <w:lang w:eastAsia="en-GB"/>
-        </w:rPr>
-      </w:pPr>
-      <w:r>
-        <w:rPr>
-          <w:rFonts w:ascii="Segoe UI" w:eastAsia="Times New Roman" w:hAnsi="Segoe UI" w:cs="Segoe UI"/>
-          <w:color w:val="24292F"/>
-          <w:lang w:eastAsia="en-GB"/>
-        </w:rPr>
-        <w:t>GraphQL API voor de Stack Overflow relationele database.</w:t>
-      </w:r>
-    </w:p>
-    <w:p>
-      <w:pPr>
+      </w:pPr>
+      <w:r>
+        <w:t xml:space="preserve">GraphQL API </w:t>
+      </w:r>
+      <w:r>
+        <w:t xml:space="preserve">for the </w:t>
+      </w:r>
+      <w:r>
+        <w:t xml:space="preserve">Stack Overflow </w:t>
+      </w:r>
+      <w:r>
+        <w:t>relational</w:t>
+      </w:r>
+      <w:r>
+        <w:t xml:space="preserve"> database.</w:t>
+      </w:r>
+    </w:p>
+    <w:p>
+      <w:pPr>
+        <w:pStyle w:val="ListParagraph"/>
         <w:numPr>
           <w:ilvl w:val="0"/>
           <w:numId w:val="1"/>
         </w:numPr>
-        <w:shd w:val="clear" w:color="auto" w:fill="FFFFFF"/>
-        <w:spacing w:before="60" w:after="100" w:afterAutospacing="1"/>
-        <w:rPr>
-          <w:rFonts w:ascii="Segoe UI" w:eastAsia="Times New Roman" w:hAnsi="Segoe UI" w:cs="Segoe UI"/>
-          <w:color w:val="24292F"/>
-          <w:lang w:eastAsia="en-GB"/>
-        </w:rPr>
-      </w:pPr>
-      <w:r>
-        <w:rPr>
-          <w:rFonts w:ascii="Segoe UI" w:eastAsia="Times New Roman" w:hAnsi="Segoe UI" w:cs="Segoe UI"/>
-          <w:color w:val="24292F"/>
-          <w:lang w:eastAsia="en-GB"/>
-        </w:rPr>
-        <w:t>Backend service in een javascript omgeving om de server-side caching te gaan testen.</w:t>
-      </w:r>
-    </w:p>
-    <w:p>
-      <w:pPr>
+      </w:pPr>
+      <w:r>
+        <w:t xml:space="preserve">Backend service in </w:t>
+      </w:r>
+      <w:r>
+        <w:t>a</w:t>
+      </w:r>
+      <w:r>
+        <w:t xml:space="preserve"> </w:t>
+      </w:r>
+      <w:r>
+        <w:t>JavaScript</w:t>
+      </w:r>
+      <w:r>
+        <w:t xml:space="preserve"> </w:t>
+      </w:r>
+      <w:r>
+        <w:t xml:space="preserve">environment to test </w:t>
+      </w:r>
+      <w:r>
+        <w:t>on the</w:t>
+      </w:r>
+      <w:r>
+        <w:t xml:space="preserve"> </w:t>
+      </w:r>
+      <w:r>
+        <w:t>s</w:t>
+      </w:r>
+      <w:r>
+        <w:t xml:space="preserve">erver </w:t>
+      </w:r>
+      <w:r>
+        <w:t>s</w:t>
+      </w:r>
+      <w:r>
+        <w:t>ide</w:t>
+      </w:r>
+      <w:r>
+        <w:t>.</w:t>
+      </w:r>
+    </w:p>
+    <w:p>
+      <w:pPr>
+        <w:pStyle w:val="ListParagraph"/>
         <w:numPr>
           <w:ilvl w:val="0"/>
           <w:numId w:val="1"/>
         </w:numPr>
-        <w:shd w:val="clear" w:color="auto" w:fill="FFFFFF"/>
-        <w:spacing w:before="60" w:after="100" w:afterAutospacing="1"/>
-        <w:rPr>
-          <w:rFonts w:ascii="Segoe UI" w:eastAsia="Times New Roman" w:hAnsi="Segoe UI" w:cs="Segoe UI"/>
-          <w:color w:val="24292F"/>
-          <w:lang w:eastAsia="en-GB"/>
-        </w:rPr>
-      </w:pPr>
-      <w:r>
-        <w:rPr>
-          <w:rFonts w:ascii="Segoe UI" w:eastAsia="Times New Roman" w:hAnsi="Segoe UI" w:cs="Segoe UI"/>
-          <w:color w:val="24292F"/>
-          <w:lang w:eastAsia="en-GB"/>
-        </w:rPr>
-        <w:t>Frontend app in React.js om de client-side caching te gaan testen.</w:t>
-      </w:r>
-    </w:p>
-    <w:p>
-      <w:pPr>
+      </w:pPr>
+      <w:r>
+        <w:t xml:space="preserve">Frontend app in </w:t>
+      </w:r>
+      <w:r>
+        <w:t>Next</w:t>
+      </w:r>
+      <w:r>
+        <w:t xml:space="preserve">.js </w:t>
+      </w:r>
+      <w:r>
+        <w:t xml:space="preserve">(React) to test the </w:t>
+      </w:r>
+      <w:r>
+        <w:t>c</w:t>
+      </w:r>
+      <w:r>
+        <w:t xml:space="preserve">lient </w:t>
+      </w:r>
+      <w:r>
+        <w:t>s</w:t>
+      </w:r>
+      <w:r>
+        <w:t>ide</w:t>
+      </w:r>
+      <w:r>
+        <w:t>.</w:t>
+      </w:r>
+    </w:p>
+    <w:p>
+      <w:pPr>
+        <w:pStyle w:val="ListParagraph"/>
         <w:numPr>
           <w:ilvl w:val="0"/>
           <w:numId w:val="1"/>
         </w:numPr>
-        <w:shd w:val="clear" w:color="auto" w:fill="FFFFFF"/>
-        <w:spacing w:before="60" w:after="100" w:afterAutospacing="1"/>
-        <w:rPr>
-          <w:rFonts w:ascii="Segoe UI" w:eastAsia="Times New Roman" w:hAnsi="Segoe UI" w:cs="Segoe UI"/>
-          <w:color w:val="24292F"/>
-          <w:lang w:eastAsia="en-GB"/>
-        </w:rPr>
-      </w:pPr>
-      <w:r>
-        <w:rPr>
-          <w:rFonts w:ascii="Segoe UI" w:eastAsia="Times New Roman" w:hAnsi="Segoe UI" w:cs="Segoe UI"/>
-          <w:color w:val="24292F"/>
-          <w:lang w:eastAsia="en-GB"/>
-        </w:rPr>
-        <w:t>Vergelijking van de caching strategieën met hun voor- en nadelen.</w:t>
-      </w:r>
-    </w:p>
-    <w:p>
-      <w:pPr>
+      </w:pPr>
+      <w:r>
+        <w:t>Comparison of the 3 main caching strategies (Client, Server &amp; CDN) with th</w:t>
+      </w:r>
+      <w:r>
+        <w:t>eir pros and cons.</w:t>
+      </w:r>
+    </w:p>
+    <w:p>
+      <w:pPr>
+        <w:pStyle w:val="ListParagraph"/>
         <w:numPr>
           <w:ilvl w:val="0"/>
           <w:numId w:val="1"/>
         </w:numPr>
-        <w:shd w:val="clear" w:color="auto" w:fill="FFFFFF"/>
-        <w:spacing w:before="60" w:after="100" w:afterAutospacing="1"/>
-        <w:rPr>
-          <w:rFonts w:ascii="Segoe UI" w:eastAsia="Times New Roman" w:hAnsi="Segoe UI" w:cs="Segoe UI"/>
-          <w:color w:val="24292F"/>
-          <w:lang w:eastAsia="en-GB"/>
-        </w:rPr>
-      </w:pPr>
-      <w:r>
-        <w:rPr>
-          <w:rFonts w:ascii="Segoe UI" w:eastAsia="Times New Roman" w:hAnsi="Segoe UI" w:cs="Segoe UI"/>
-          <w:color w:val="24292F"/>
-          <w:lang w:eastAsia="en-GB"/>
-        </w:rPr>
-        <w:t>Performance (snelheid) meet resultaten van grote complexe queries in de verschillende startegiën.</w:t>
-      </w:r>
-    </w:p>
-    <w:p>
-      <w:pPr>
+      </w:pPr>
+      <w:r>
+        <w:t>Performance (</w:t>
+      </w:r>
+      <w:r>
+        <w:t>speed</w:t>
+      </w:r>
+      <w:r>
+        <w:t xml:space="preserve">) </w:t>
+      </w:r>
+      <w:r>
+        <w:t xml:space="preserve">measurement result of big ‘complex’ queries </w:t>
+      </w:r>
+      <w:r>
+        <w:t>in the different strategies</w:t>
+      </w:r>
+      <w:r>
+        <w:t>.</w:t>
+      </w:r>
+    </w:p>
+    <w:p>
+      <w:pPr>
+        <w:pStyle w:val="ListParagraph"/>
         <w:numPr>
           <w:ilvl w:val="0"/>
           <w:numId w:val="1"/>
         </w:numPr>
-        <w:shd w:val="clear" w:color="auto" w:fill="FFFFFF"/>
-        <w:spacing w:before="60" w:after="100" w:afterAutospacing="1"/>
-        <w:rPr>
-          <w:rFonts w:ascii="Segoe UI" w:eastAsia="Times New Roman" w:hAnsi="Segoe UI" w:cs="Segoe UI"/>
-          <w:color w:val="24292F"/>
-          <w:lang w:eastAsia="en-GB"/>
-        </w:rPr>
-      </w:pPr>
-      <w:r>
-        <w:rPr>
-          <w:rFonts w:ascii="Segoe UI" w:eastAsia="Times New Roman" w:hAnsi="Segoe UI" w:cs="Segoe UI"/>
-          <w:color w:val="24292F"/>
-          <w:lang w:eastAsia="en-GB"/>
-        </w:rPr>
-        <w:t>Handleiding voor zowel client-side en server-side caching te gaan op zetten in de beste gevonden omgeving .</w:t>
+      </w:pPr>
+      <w:r>
+        <w:t>Manual to setup caching for Front &amp; Backend in the technology I found the best to work with</w:t>
+      </w:r>
+      <w:r>
+        <w:t>.</w:t>
       </w:r>
     </w:p>
     <w:p>
       <w:pPr>
         <w:pStyle w:val="Heading1"/>
-        <w:rPr>
-          <w:rFonts w:eastAsia="Times New Roman"/>
-          <w:lang w:val="nl-NL" w:eastAsia="en-GB"/>
-        </w:rPr>
-      </w:pPr>
-      <w:r>
-        <w:rPr>
-          <w:rFonts w:eastAsia="Times New Roman"/>
-          <w:lang w:val="nl-NL" w:eastAsia="en-GB"/>
-        </w:rPr>
-        <w:t>Resultaat c</w:t>
-      </w:r>
-      <w:r>
-        <w:rPr>
-          <w:rFonts w:eastAsia="Times New Roman"/>
-          <w:lang w:val="nl-NL" w:eastAsia="en-GB"/>
-        </w:rPr>
-        <w:t>ri</w:t>
-      </w:r>
-      <w:r>
-        <w:rPr>
-          <w:rFonts w:eastAsia="Times New Roman"/>
-          <w:lang w:val="nl-NL" w:eastAsia="en-GB"/>
-        </w:rPr>
-        <w:t>teria</w:t>
-      </w:r>
-    </w:p>
-    <w:p>
-      <w:pPr>
-        <w:rPr>
-          <w:lang w:val="nl-NL" w:eastAsia="en-GB"/>
-        </w:rPr>
-      </w:pPr>
-    </w:p>
-    <w:p>
-      <w:pPr>
-        <w:pStyle w:val="Heading3"/>
-        <w:rPr>
-          <w:lang w:val="nl-NL" w:eastAsia="en-GB"/>
-        </w:rPr>
-      </w:pPr>
-      <w:r>
-        <w:rPr>
-          <w:lang w:val="nl-NL" w:eastAsia="en-GB"/>
-        </w:rPr>
-        <w:t>Snelheid</w:t>
+      </w:pPr>
+      <w:r>
+        <w:t>Evaluation criteria</w:t>
+      </w:r>
+    </w:p>
+    <w:p>
+      <w:pPr>
+        <w:pStyle w:val="Subtitle"/>
+      </w:pPr>
+      <w:r>
+        <w:t>Speed</w:t>
       </w:r>
     </w:p>
     <w:p>
@@ -246,15 +443,12 @@
           <w:ilvl w:val="0"/>
           <w:numId w:val="2"/>
         </w:numPr>
-        <w:rPr>
-          <w:lang w:val="nl-NL" w:eastAsia="en-GB"/>
-        </w:rPr>
-      </w:pPr>
-      <w:r>
-        <w:rPr>
-          <w:lang w:val="nl-NL" w:eastAsia="en-GB"/>
-        </w:rPr>
-        <w:t>Hoe snel kan de data worden opgehaald?</w:t>
+      </w:pPr>
+      <w:r>
+        <w:t xml:space="preserve">How fast can data be </w:t>
+      </w:r>
+      <w:r>
+        <w:t>fetched? *</w:t>
       </w:r>
     </w:p>
     <w:p>
@@ -264,43 +458,9 @@
           <w:ilvl w:val="0"/>
           <w:numId w:val="2"/>
         </w:numPr>
-        <w:rPr>
-          <w:lang w:val="nl-NL" w:eastAsia="en-GB"/>
-        </w:rPr>
-      </w:pPr>
-      <w:r>
-        <w:rPr>
-          <w:lang w:val="nl-NL" w:eastAsia="en-GB"/>
-        </w:rPr>
-        <w:t xml:space="preserve">Wat voor impact heeft de </w:t>
-      </w:r>
-      <w:proofErr w:type="spellStart"/>
-      <w:r>
-        <w:rPr>
-          <w:lang w:val="nl-NL" w:eastAsia="en-GB"/>
-        </w:rPr>
-        <w:t>datasize</w:t>
-      </w:r>
-      <w:proofErr w:type="spellEnd"/>
-      <w:r>
-        <w:rPr>
-          <w:lang w:val="nl-NL" w:eastAsia="en-GB"/>
-        </w:rPr>
-        <w:t xml:space="preserve"> op het voordeel van </w:t>
-      </w:r>
-      <w:proofErr w:type="spellStart"/>
-      <w:r>
-        <w:rPr>
-          <w:lang w:val="nl-NL" w:eastAsia="en-GB"/>
-        </w:rPr>
-        <w:t>caching</w:t>
-      </w:r>
-      <w:proofErr w:type="spellEnd"/>
-      <w:r>
-        <w:rPr>
-          <w:lang w:val="nl-NL" w:eastAsia="en-GB"/>
-        </w:rPr>
-        <w:t>?</w:t>
+      </w:pPr>
+      <w:r>
+        <w:t>What is the impact of the data size?</w:t>
       </w:r>
     </w:p>
     <w:p>
@@ -310,52 +470,40 @@
           <w:ilvl w:val="0"/>
           <w:numId w:val="2"/>
         </w:numPr>
-        <w:rPr>
-          <w:lang w:val="nl-NL" w:eastAsia="en-GB"/>
-        </w:rPr>
-      </w:pPr>
-      <w:r>
-        <w:rPr>
-          <w:lang w:val="nl-NL" w:eastAsia="en-GB"/>
-        </w:rPr>
-        <w:t xml:space="preserve">Wat voor impact heeft de nesting tree op het voordeel van </w:t>
-      </w:r>
-      <w:proofErr w:type="spellStart"/>
-      <w:r>
-        <w:rPr>
-          <w:lang w:val="nl-NL" w:eastAsia="en-GB"/>
-        </w:rPr>
-        <w:t>caching</w:t>
-      </w:r>
-      <w:proofErr w:type="spellEnd"/>
-      <w:r>
-        <w:rPr>
-          <w:lang w:val="nl-NL" w:eastAsia="en-GB"/>
-        </w:rPr>
-        <w:t>?</w:t>
-      </w:r>
-    </w:p>
-    <w:p>
-      <w:pPr>
-        <w:pStyle w:val="Heading3"/>
-        <w:rPr>
-          <w:lang w:val="nl-NL" w:eastAsia="en-GB"/>
-        </w:rPr>
-      </w:pPr>
-      <w:r>
-        <w:rPr>
-          <w:lang w:val="nl-NL" w:eastAsia="en-GB"/>
-        </w:rPr>
-        <w:t xml:space="preserve">Developer </w:t>
-      </w:r>
-      <w:proofErr w:type="spellStart"/>
-      <w:r>
-        <w:rPr>
-          <w:lang w:val="nl-NL" w:eastAsia="en-GB"/>
-        </w:rPr>
-        <w:t>experience</w:t>
-      </w:r>
-      <w:proofErr w:type="spellEnd"/>
+      </w:pPr>
+      <w:r>
+        <w:t>What is the impact of the nesting</w:t>
+      </w:r>
+      <w:r>
+        <w:t xml:space="preserve"> </w:t>
+      </w:r>
+      <w:r>
+        <w:t>/</w:t>
+      </w:r>
+      <w:r>
+        <w:t xml:space="preserve"> </w:t>
+      </w:r>
+      <w:r>
+        <w:t xml:space="preserve">relational </w:t>
+      </w:r>
+      <w:proofErr w:type="gramStart"/>
+      <w:r>
+        <w:t>tree</w:t>
+      </w:r>
+      <w:proofErr w:type="gramEnd"/>
+    </w:p>
+    <w:p>
+      <w:pPr>
+        <w:pStyle w:val="ListParagraph"/>
+      </w:pPr>
+    </w:p>
+    <w:p>
+      <w:pPr>
+        <w:pStyle w:val="Subtitle"/>
+      </w:pPr>
+      <w:r>
+        <w:t>Developer experience</w:t>
+      </w:r>
     </w:p>
     <w:p>
       <w:pPr>
@@ -364,15 +512,9 @@
           <w:ilvl w:val="0"/>
           <w:numId w:val="2"/>
         </w:numPr>
-        <w:rPr>
-          <w:lang w:val="nl-NL" w:eastAsia="en-GB"/>
-        </w:rPr>
-      </w:pPr>
-      <w:r>
-        <w:rPr>
-          <w:lang w:val="nl-NL" w:eastAsia="en-GB"/>
-        </w:rPr>
-        <w:t xml:space="preserve">Hoe makkelijk is het te implementeren? </w:t>
+      </w:pPr>
+      <w:r>
+        <w:t>How easy is it to implement?</w:t>
       </w:r>
     </w:p>
     <w:p>
@@ -382,23 +524,9 @@
           <w:ilvl w:val="0"/>
           <w:numId w:val="2"/>
         </w:numPr>
-        <w:rPr>
-          <w:lang w:val="nl-NL" w:eastAsia="en-GB"/>
-        </w:rPr>
-      </w:pPr>
-      <w:proofErr w:type="gramStart"/>
-      <w:r>
-        <w:rPr>
-          <w:lang w:val="nl-NL" w:eastAsia="en-GB"/>
-        </w:rPr>
-        <w:t>Voor</w:t>
-      </w:r>
-      <w:proofErr w:type="gramEnd"/>
-      <w:r>
-        <w:rPr>
-          <w:lang w:val="nl-NL" w:eastAsia="en-GB"/>
-        </w:rPr>
-        <w:t xml:space="preserve"> &amp; nadelen?</w:t>
+      </w:pPr>
+      <w:r>
+        <w:t>Pros &amp; Cons</w:t>
       </w:r>
     </w:p>
     <w:p>
@@ -408,15 +536,9 @@
           <w:ilvl w:val="0"/>
           <w:numId w:val="2"/>
         </w:numPr>
-        <w:rPr>
-          <w:lang w:val="nl-NL" w:eastAsia="en-GB"/>
-        </w:rPr>
-      </w:pPr>
-      <w:r>
-        <w:rPr>
-          <w:lang w:val="nl-NL" w:eastAsia="en-GB"/>
-        </w:rPr>
-        <w:t>Kosten?</w:t>
+      </w:pPr>
+      <w:r>
+        <w:t>Costs</w:t>
       </w:r>
     </w:p>
     <w:p>
@@ -426,43 +548,25 @@
           <w:ilvl w:val="0"/>
           <w:numId w:val="2"/>
         </w:numPr>
-        <w:rPr>
-          <w:lang w:val="nl-NL" w:eastAsia="en-GB"/>
-        </w:rPr>
-      </w:pPr>
-      <w:r>
-        <w:rPr>
-          <w:lang w:val="nl-NL" w:eastAsia="en-GB"/>
-        </w:rPr>
-        <w:t xml:space="preserve">Bundle </w:t>
-      </w:r>
-      <w:proofErr w:type="spellStart"/>
-      <w:r>
-        <w:rPr>
-          <w:lang w:val="nl-NL" w:eastAsia="en-GB"/>
-        </w:rPr>
-        <w:t>sizes</w:t>
-      </w:r>
-      <w:proofErr w:type="spellEnd"/>
-      <w:r>
-        <w:rPr>
-          <w:lang w:val="nl-NL" w:eastAsia="en-GB"/>
-        </w:rPr>
-        <w:t>?</w:t>
-      </w:r>
-    </w:p>
-    <w:p>
-      <w:pPr>
-        <w:pStyle w:val="Heading3"/>
-        <w:rPr>
-          <w:lang w:val="nl-NL" w:eastAsia="en-GB"/>
-        </w:rPr>
-      </w:pPr>
-      <w:r>
-        <w:rPr>
-          <w:lang w:val="nl-NL" w:eastAsia="en-GB"/>
-        </w:rPr>
-        <w:t>Correctheid data</w:t>
+      </w:pPr>
+      <w:r>
+        <w:t>Bundle sizes</w:t>
+      </w:r>
+      <w:r>
+        <w:t xml:space="preserve"> (Client-Side bundles)</w:t>
+      </w:r>
+    </w:p>
+    <w:p>
+      <w:pPr>
+        <w:pStyle w:val="ListParagraph"/>
+      </w:pPr>
+    </w:p>
+    <w:p>
+      <w:pPr>
+        <w:pStyle w:val="Subtitle"/>
+      </w:pPr>
+      <w:r>
+        <w:t>Cache busting</w:t>
       </w:r>
     </w:p>
     <w:p>
@@ -472,29 +576,12 @@
           <w:ilvl w:val="0"/>
           <w:numId w:val="2"/>
         </w:numPr>
-        <w:rPr>
-          <w:lang w:val="nl-NL" w:eastAsia="en-GB"/>
-        </w:rPr>
-      </w:pPr>
-      <w:r>
-        <w:rPr>
-          <w:lang w:val="nl-NL" w:eastAsia="en-GB"/>
-        </w:rPr>
-        <w:t xml:space="preserve">Hoe kan de data </w:t>
-      </w:r>
-      <w:proofErr w:type="spellStart"/>
-      <w:r>
-        <w:rPr>
-          <w:lang w:val="nl-NL" w:eastAsia="en-GB"/>
-        </w:rPr>
-        <w:t>fresh</w:t>
-      </w:r>
-      <w:proofErr w:type="spellEnd"/>
-      <w:r>
-        <w:rPr>
-          <w:lang w:val="nl-NL" w:eastAsia="en-GB"/>
-        </w:rPr>
-        <w:t xml:space="preserve"> gehouden worden, is dit makkelijk op te zetten?</w:t>
+      </w:pPr>
+      <w:r>
+        <w:t>How can I control the data freshness</w:t>
+      </w:r>
+      <w:r>
+        <w:t>?</w:t>
       </w:r>
     </w:p>
     <w:p>
@@ -504,88 +591,383 @@
           <w:ilvl w:val="0"/>
           <w:numId w:val="2"/>
         </w:numPr>
+      </w:pPr>
+      <w:r>
+        <w:t>What happens with mutations?</w:t>
+      </w:r>
+    </w:p>
+    <w:p>
+      <w:r>
+        <w:t>*</w:t>
+      </w:r>
+      <w:proofErr w:type="gramStart"/>
+      <w:r>
+        <w:t>speed</w:t>
+      </w:r>
+      <w:proofErr w:type="gramEnd"/>
+      <w:r>
+        <w:t xml:space="preserve">: I measured this in the react component by setting a </w:t>
+      </w:r>
+      <w:proofErr w:type="spellStart"/>
+      <w:r>
+        <w:t>useState</w:t>
+      </w:r>
+      <w:proofErr w:type="spellEnd"/>
+      <w:r>
+        <w:t xml:space="preserve"> hook of the with current time as start time and calculated the time between start and the moment the data was fetched.</w:t>
+      </w:r>
+    </w:p>
+    <w:p>
+      <w:pPr>
         <w:rPr>
-          <w:lang w:val="nl-NL" w:eastAsia="en-GB"/>
+          <w:rFonts w:asciiTheme="majorHAnsi" w:eastAsiaTheme="majorEastAsia" w:hAnsiTheme="majorHAnsi" w:cstheme="majorBidi"/>
+          <w:b/>
+          <w:bCs/>
+          <w:i/>
+          <w:iCs/>
+          <w:color w:val="00A4BE"/>
+          <w:sz w:val="36"/>
+          <w:szCs w:val="36"/>
         </w:rPr>
       </w:pPr>
       <w:r>
+        <w:br w:type="page"/>
+      </w:r>
+    </w:p>
+    <w:p>
+      <w:pPr>
+        <w:pStyle w:val="Heading1"/>
+      </w:pPr>
+      <w:r>
+        <w:lastRenderedPageBreak/>
+        <w:t>Caching possibilities</w:t>
+      </w:r>
+    </w:p>
+    <w:p>
+      <w:r>
+        <w:t>These are the caching possibilities I’ve looked at</w:t>
+      </w:r>
+      <w:r>
+        <w:t>. A big library that is missing on the client-side is Relay, due to the learning curve and time I’ve decided to focus more on other clients.</w:t>
+      </w:r>
+    </w:p>
+    <w:tbl>
+      <w:tblPr>
+        <w:tblStyle w:val="TableGrid"/>
+        <w:tblW w:w="9016" w:type="dxa"/>
+        <w:tblLook w:val="04A0" w:firstRow="1" w:lastRow="0" w:firstColumn="1" w:lastColumn="0" w:noHBand="0" w:noVBand="1"/>
+      </w:tblPr>
+      <w:tblGrid>
+        <w:gridCol w:w="3005"/>
+        <w:gridCol w:w="3005"/>
+        <w:gridCol w:w="3006"/>
+      </w:tblGrid>
+      <w:tr>
+        <w:trPr>
+          <w:trHeight w:val="567"/>
+        </w:trPr>
+        <w:tc>
+          <w:tcPr>
+            <w:tcW w:w="3005" w:type="dxa"/>
+            <w:shd w:val="clear" w:color="auto" w:fill="08505F"/>
+            <w:vAlign w:val="center"/>
+          </w:tcPr>
+          <w:p>
+            <w:pPr>
+              <w:rPr>
+                <w:b/>
+                <w:bCs/>
+                <w:color w:val="FFFFFF" w:themeColor="background1"/>
+                <w:sz w:val="28"/>
+                <w:szCs w:val="28"/>
+              </w:rPr>
+            </w:pPr>
+            <w:r>
+              <w:rPr>
+                <w:b/>
+                <w:bCs/>
+                <w:color w:val="FFFFFF" w:themeColor="background1"/>
+                <w:sz w:val="28"/>
+                <w:szCs w:val="28"/>
+              </w:rPr>
+              <w:t>Server side</w:t>
+            </w:r>
+          </w:p>
+        </w:tc>
+        <w:tc>
+          <w:tcPr>
+            <w:tcW w:w="3005" w:type="dxa"/>
+            <w:shd w:val="clear" w:color="auto" w:fill="009400"/>
+            <w:vAlign w:val="center"/>
+          </w:tcPr>
+          <w:p>
+            <w:pPr>
+              <w:rPr>
+                <w:b/>
+                <w:bCs/>
+                <w:color w:val="FFFFFF" w:themeColor="background1"/>
+                <w:sz w:val="28"/>
+                <w:szCs w:val="28"/>
+              </w:rPr>
+            </w:pPr>
+            <w:r>
+              <w:rPr>
+                <w:b/>
+                <w:bCs/>
+                <w:color w:val="FFFFFF" w:themeColor="background1"/>
+                <w:sz w:val="28"/>
+                <w:szCs w:val="28"/>
+              </w:rPr>
+              <w:t>Client side</w:t>
+            </w:r>
+          </w:p>
+        </w:tc>
+        <w:tc>
+          <w:tcPr>
+            <w:tcW w:w="3006" w:type="dxa"/>
+            <w:shd w:val="clear" w:color="auto" w:fill="B25800"/>
+            <w:vAlign w:val="center"/>
+          </w:tcPr>
+          <w:p>
+            <w:pPr>
+              <w:rPr>
+                <w:b/>
+                <w:bCs/>
+                <w:color w:val="FFFFFF" w:themeColor="background1"/>
+                <w:sz w:val="28"/>
+                <w:szCs w:val="28"/>
+              </w:rPr>
+            </w:pPr>
+            <w:r>
+              <w:rPr>
+                <w:b/>
+                <w:bCs/>
+                <w:color w:val="FFFFFF" w:themeColor="background1"/>
+                <w:sz w:val="28"/>
+                <w:szCs w:val="28"/>
+              </w:rPr>
+              <w:t>CDN</w:t>
+            </w:r>
+          </w:p>
+        </w:tc>
+      </w:tr>
+      <w:tr>
+        <w:trPr>
+          <w:trHeight w:val="1077"/>
+        </w:trPr>
+        <w:tc>
+          <w:tcPr>
+            <w:tcW w:w="3005" w:type="dxa"/>
+            <w:vAlign w:val="center"/>
+          </w:tcPr>
+          <w:p>
+            <w:pPr>
+              <w:jc w:val="center"/>
+            </w:pPr>
+            <w:r>
+              <w:t>HTTP caching (with persisted queries)</w:t>
+            </w:r>
+          </w:p>
+        </w:tc>
+        <w:tc>
+          <w:tcPr>
+            <w:tcW w:w="3005" w:type="dxa"/>
+            <w:vAlign w:val="center"/>
+          </w:tcPr>
+          <w:p>
+            <w:pPr>
+              <w:jc w:val="center"/>
+            </w:pPr>
+            <w:r>
+              <w:t>Apollo Client v3</w:t>
+            </w:r>
+          </w:p>
+        </w:tc>
+        <w:tc>
+          <w:tcPr>
+            <w:tcW w:w="3005" w:type="dxa"/>
+            <w:vAlign w:val="center"/>
+          </w:tcPr>
+          <w:p>
+            <w:pPr>
+              <w:jc w:val="center"/>
+            </w:pPr>
+            <w:r>
+              <w:t>GraphCDN</w:t>
+            </w:r>
+          </w:p>
+        </w:tc>
+      </w:tr>
+      <w:tr>
+        <w:trPr>
+          <w:trHeight w:val="1077"/>
+        </w:trPr>
+        <w:tc>
+          <w:tcPr>
+            <w:tcW w:w="3005" w:type="dxa"/>
+            <w:vAlign w:val="center"/>
+          </w:tcPr>
+          <w:p>
+            <w:pPr>
+              <w:jc w:val="center"/>
+            </w:pPr>
+            <w:r>
+              <w:t>Redis response caching</w:t>
+            </w:r>
+          </w:p>
+        </w:tc>
+        <w:tc>
+          <w:tcPr>
+            <w:tcW w:w="3005" w:type="dxa"/>
+            <w:vAlign w:val="center"/>
+          </w:tcPr>
+          <w:p>
+            <w:pPr>
+              <w:jc w:val="center"/>
+            </w:pPr>
+            <w:r>
+              <w:t>Urql</w:t>
+            </w:r>
+          </w:p>
+        </w:tc>
+        <w:tc>
+          <w:tcPr>
+            <w:tcW w:w="3005" w:type="dxa"/>
+            <w:vAlign w:val="center"/>
+          </w:tcPr>
+          <w:p>
+            <w:pPr>
+              <w:jc w:val="center"/>
+            </w:pPr>
+          </w:p>
+        </w:tc>
+      </w:tr>
+    </w:tbl>
+    <w:p/>
+    <w:p>
+      <w:pPr>
         <w:rPr>
-          <w:lang w:val="nl-NL" w:eastAsia="en-GB"/>
+          <w:rFonts w:asciiTheme="majorHAnsi" w:eastAsiaTheme="majorEastAsia" w:hAnsiTheme="majorHAnsi" w:cstheme="majorBidi"/>
+          <w:b/>
+          <w:i/>
+          <w:iCs/>
+          <w:color w:val="085464"/>
+          <w:sz w:val="32"/>
+          <w:szCs w:val="32"/>
         </w:rPr>
-        <w:t xml:space="preserve">Wat bij </w:t>
+      </w:pPr>
+      <w:r>
+        <w:br w:type="page"/>
+      </w:r>
+    </w:p>
+    <w:p>
+      <w:pPr>
+        <w:pStyle w:val="Heading2"/>
+      </w:pPr>
+      <w:r>
+        <w:lastRenderedPageBreak/>
+        <w:t>Server side</w:t>
+      </w:r>
+    </w:p>
+    <w:p>
+      <w:r>
+        <w:t xml:space="preserve">To build a backend server I’ve used Express (Node.js web framework) in combination with TypeGraphQL. Express is easy to start with and lets you use your own structure. </w:t>
+      </w:r>
+      <w:r>
+        <w:t xml:space="preserve">On the other hand, </w:t>
+      </w:r>
+      <w:r>
+        <w:t>TypeGraphQL</w:t>
+      </w:r>
+      <w:r>
+        <w:t xml:space="preserve"> is</w:t>
+      </w:r>
+      <w:r>
+        <w:t xml:space="preserve"> a well know framework that </w:t>
+      </w:r>
+      <w:r>
+        <w:t>makes using GraphQL with TypeScript straight forward.</w:t>
+      </w:r>
+    </w:p>
+    <w:p>
+      <w:pPr>
+        <w:pStyle w:val="Heading3"/>
+      </w:pPr>
+      <w:r>
+        <w:t>Redis</w:t>
+      </w:r>
+    </w:p>
+    <w:p>
+      <w:pPr>
+        <w:pStyle w:val="Heading4"/>
+      </w:pPr>
+      <w:r>
+        <w:t>Implementation</w:t>
+      </w:r>
+    </w:p>
+    <w:p>
+      <w:r>
+        <w:t xml:space="preserve">Redis is an </w:t>
+      </w:r>
+      <w:r>
+        <w:t>in-memory</w:t>
+      </w:r>
+      <w:r>
+        <w:t xml:space="preserve"> database where you can store </w:t>
+      </w:r>
+      <w:r>
+        <w:t>Key</w:t>
+      </w:r>
+      <w:r>
+        <w:t xml:space="preserve"> </w:t>
+      </w:r>
+      <w:r>
+        <w:t>Value</w:t>
+      </w:r>
+      <w:r>
+        <w:t xml:space="preserve"> pairs</w:t>
+      </w:r>
+      <w:r>
+        <w:t xml:space="preserve"> and other data types but, in my case, I’ve just used Key Value</w:t>
+      </w:r>
+      <w:r>
+        <w:t xml:space="preserve"> </w:t>
+      </w:r>
+      <w:r>
+        <w:t xml:space="preserve">storage. Due to the fact Redis is an in-memory database I thought it was the perfect tool to cache responses. </w:t>
+      </w:r>
+    </w:p>
+    <w:p>
+      <w:r>
+        <w:t xml:space="preserve">At first, I wanted to cache the full response of my Queries but then I would work against the principles of GraphQL. Because every Query can ask different fields, it would not be a good idea to </w:t>
+      </w:r>
+      <w:r>
+        <w:t xml:space="preserve">cache the full response from a Query because this is client specific. </w:t>
+      </w:r>
+    </w:p>
+    <w:p>
+      <w:r>
+        <w:t xml:space="preserve">My solution to this was to cache only the database response I’ve got returned by </w:t>
       </w:r>
       <w:proofErr w:type="spellStart"/>
       <w:r>
+        <w:t>TypeORM</w:t>
+      </w:r>
+      <w:proofErr w:type="spellEnd"/>
+      <w:r>
+        <w:t>. This way I returned the same data with the Redis cache as my database would return.</w:t>
+      </w:r>
+    </w:p>
+    <w:p>
+      <w:r>
         <w:rPr>
-          <w:lang w:val="nl-NL" w:eastAsia="en-GB"/>
-        </w:rPr>
-        <w:t>Mutations</w:t>
-      </w:r>
-      <w:proofErr w:type="spellEnd"/>
-      <w:r>
-        <w:rPr>
-          <w:lang w:val="nl-NL" w:eastAsia="en-GB"/>
-        </w:rPr>
-        <w:t>? (CUD)</w:t>
-      </w:r>
-    </w:p>
-    <w:p>
-      <w:pPr>
-        <w:rPr>
-          <w:lang w:val="nl-NL" w:eastAsia="en-GB"/>
-        </w:rPr>
-      </w:pPr>
-    </w:p>
-    <w:p>
-      <w:pPr>
-        <w:rPr>
-          <w:lang w:val="nl-NL" w:eastAsia="en-GB"/>
-        </w:rPr>
-      </w:pPr>
-    </w:p>
-    <w:p>
-      <w:pPr>
-        <w:rPr>
-          <w:lang w:val="nl-NL" w:eastAsia="en-GB"/>
-        </w:rPr>
-      </w:pPr>
-      <w:r>
-        <w:rPr>
-          <w:lang w:val="nl-NL" w:eastAsia="en-GB"/>
-        </w:rPr>
-        <w:br w:type="page"/>
-      </w:r>
-    </w:p>
-    <w:p>
-      <w:pPr>
-        <w:pStyle w:val="Heading2"/>
-        <w:rPr>
-          <w:lang w:val="nl-NL" w:eastAsia="en-GB"/>
-        </w:rPr>
-      </w:pPr>
-      <w:r>
-        <w:rPr>
-          <w:lang w:val="nl-NL" w:eastAsia="en-GB"/>
-        </w:rPr>
-        <w:lastRenderedPageBreak/>
-        <w:t>Snelheid</w:t>
-      </w:r>
-    </w:p>
-    <w:p>
-      <w:pPr>
-        <w:rPr>
-          <w:lang w:val="nl-NL" w:eastAsia="en-GB"/>
-        </w:rPr>
-      </w:pPr>
-      <w:r>
-        <w:rPr>
-          <w:lang w:val="nl-NL" w:eastAsia="en-GB"/>
+          <w:noProof/>
         </w:rPr>
         <w:drawing>
-          <wp:inline distT="0" distB="0" distL="0" distR="0" wp14:anchorId="5E2D67E1" wp14:editId="0F25D37B">
-            <wp:extent cx="5731510" cy="5420360"/>
-            <wp:effectExtent l="0" t="0" r="0" b="2540"/>
-            <wp:docPr id="1" name="Picture 1" descr="Calendar&#10;&#10;Description automatically generated"/>
+          <wp:inline distT="0" distB="0" distL="0" distR="0" wp14:anchorId="31151EFB" wp14:editId="1EFC2C3B">
+            <wp:extent cx="3022600" cy="1295400"/>
+            <wp:effectExtent l="0" t="0" r="0" b="0"/>
+            <wp:docPr id="3" name="Picture 3" descr="Text&#10;&#10;Description automatically generated"/>
             <wp:cNvGraphicFramePr>
               <a:graphicFrameLocks xmlns:a="http://schemas.openxmlformats.org/drawingml/2006/main" noChangeAspect="1"/>
             </wp:cNvGraphicFramePr>
@@ -593,61 +975,7 @@
               <a:graphicData uri="http://schemas.openxmlformats.org/drawingml/2006/picture">
                 <pic:pic xmlns:pic="http://schemas.openxmlformats.org/drawingml/2006/picture">
                   <pic:nvPicPr>
-                    <pic:cNvPr id="1" name="Picture 1" descr="Calendar&#10;&#10;Description automatically generated"/>
-                    <pic:cNvPicPr/>
-                  </pic:nvPicPr>
-                  <pic:blipFill>
-                    <a:blip r:embed="rId5"/>
-                    <a:stretch>
-                      <a:fillRect/>
-                    </a:stretch>
-                  </pic:blipFill>
-                  <pic:spPr>
-                    <a:xfrm>
-                      <a:off x="0" y="0"/>
-                      <a:ext cx="5731510" cy="5420360"/>
-                    </a:xfrm>
-                    <a:prstGeom prst="rect">
-                      <a:avLst/>
-                    </a:prstGeom>
-                  </pic:spPr>
-                </pic:pic>
-              </a:graphicData>
-            </a:graphic>
-          </wp:inline>
-        </w:drawing>
-      </w:r>
-    </w:p>
-    <w:p>
-      <w:pPr>
-        <w:rPr>
-          <w:lang w:val="nl-NL" w:eastAsia="en-GB"/>
-        </w:rPr>
-      </w:pPr>
-    </w:p>
-    <w:p>
-      <w:pPr>
-        <w:rPr>
-          <w:lang w:val="nl-NL" w:eastAsia="en-GB"/>
-        </w:rPr>
-      </w:pPr>
-      <w:r>
-        <w:rPr>
-          <w:lang w:val="nl-NL" w:eastAsia="en-GB"/>
-        </w:rPr>
-        <w:drawing>
-          <wp:inline distT="0" distB="0" distL="0" distR="0" wp14:anchorId="470DACD8" wp14:editId="260CEE58">
-            <wp:extent cx="5731510" cy="1974850"/>
-            <wp:effectExtent l="0" t="0" r="0" b="6350"/>
-            <wp:docPr id="2" name="Picture 2" descr="Chart&#10;&#10;Description automatically generated"/>
-            <wp:cNvGraphicFramePr>
-              <a:graphicFrameLocks xmlns:a="http://schemas.openxmlformats.org/drawingml/2006/main" noChangeAspect="1"/>
-            </wp:cNvGraphicFramePr>
-            <a:graphic xmlns:a="http://schemas.openxmlformats.org/drawingml/2006/main">
-              <a:graphicData uri="http://schemas.openxmlformats.org/drawingml/2006/picture">
-                <pic:pic xmlns:pic="http://schemas.openxmlformats.org/drawingml/2006/picture">
-                  <pic:nvPicPr>
-                    <pic:cNvPr id="2" name="Picture 2" descr="Chart&#10;&#10;Description automatically generated"/>
+                    <pic:cNvPr id="3" name="Picture 3" descr="Text&#10;&#10;Description automatically generated"/>
                     <pic:cNvPicPr/>
                   </pic:nvPicPr>
                   <pic:blipFill>
@@ -659,7 +987,7 @@
                   <pic:spPr>
                     <a:xfrm>
                       <a:off x="0" y="0"/>
-                      <a:ext cx="5731510" cy="1974850"/>
+                      <a:ext cx="3022600" cy="1295400"/>
                     </a:xfrm>
                     <a:prstGeom prst="rect">
                       <a:avLst/>
@@ -671,43 +999,632 @@
           </wp:inline>
         </w:drawing>
       </w:r>
-    </w:p>
-    <w:p>
-      <w:pPr>
+      <w:r>
         <w:rPr>
-          <w:lang w:val="nl-NL" w:eastAsia="en-GB"/>
+          <w:noProof/>
         </w:rPr>
-      </w:pPr>
-    </w:p>
-    <w:p>
-      <w:pPr>
-        <w:pStyle w:val="Heading2"/>
+        <w:drawing>
+          <wp:inline distT="0" distB="0" distL="0" distR="0" wp14:anchorId="2DCF000F" wp14:editId="69698212">
+            <wp:extent cx="2692958" cy="2760848"/>
+            <wp:effectExtent l="0" t="0" r="0" b="0"/>
+            <wp:docPr id="1" name="Picture 1" descr="Text&#10;&#10;Description automatically generated"/>
+            <wp:cNvGraphicFramePr>
+              <a:graphicFrameLocks xmlns:a="http://schemas.openxmlformats.org/drawingml/2006/main" noChangeAspect="1"/>
+            </wp:cNvGraphicFramePr>
+            <a:graphic xmlns:a="http://schemas.openxmlformats.org/drawingml/2006/main">
+              <a:graphicData uri="http://schemas.openxmlformats.org/drawingml/2006/picture">
+                <pic:pic xmlns:pic="http://schemas.openxmlformats.org/drawingml/2006/picture">
+                  <pic:nvPicPr>
+                    <pic:cNvPr id="1" name="Picture 1" descr="Text&#10;&#10;Description automatically generated"/>
+                    <pic:cNvPicPr/>
+                  </pic:nvPicPr>
+                  <pic:blipFill>
+                    <a:blip r:embed="rId7"/>
+                    <a:stretch>
+                      <a:fillRect/>
+                    </a:stretch>
+                  </pic:blipFill>
+                  <pic:spPr>
+                    <a:xfrm>
+                      <a:off x="0" y="0"/>
+                      <a:ext cx="2718184" cy="2786710"/>
+                    </a:xfrm>
+                    <a:prstGeom prst="rect">
+                      <a:avLst/>
+                    </a:prstGeom>
+                  </pic:spPr>
+                </pic:pic>
+              </a:graphicData>
+            </a:graphic>
+          </wp:inline>
+        </w:drawing>
+      </w:r>
+    </w:p>
+    <w:p>
+      <w:r>
+        <w:t>In the above example you can see how I first try to receive data from the cache, if not, I will fetch the data from the database.</w:t>
+      </w:r>
+    </w:p>
+    <w:p>
+      <w:r>
+        <w:t xml:space="preserve">This way was very effective </w:t>
+      </w:r>
+      <w:r>
+        <w:t>and made it also possible to cache field resolvers (non-scalar types).</w:t>
+      </w:r>
+    </w:p>
+    <w:p>
+      <w:r>
         <w:rPr>
-          <w:lang w:val="nl-NL" w:eastAsia="en-GB"/>
+          <w:noProof/>
         </w:rPr>
-      </w:pPr>
-      <w:r>
+        <w:lastRenderedPageBreak/>
+        <w:drawing>
+          <wp:inline distT="0" distB="0" distL="0" distR="0" wp14:anchorId="2BB486CA" wp14:editId="47A3AFED">
+            <wp:extent cx="3022600" cy="1295400"/>
+            <wp:effectExtent l="0" t="0" r="0" b="0"/>
+            <wp:docPr id="4" name="Picture 4" descr="Text&#10;&#10;Description automatically generated"/>
+            <wp:cNvGraphicFramePr>
+              <a:graphicFrameLocks xmlns:a="http://schemas.openxmlformats.org/drawingml/2006/main" noChangeAspect="1"/>
+            </wp:cNvGraphicFramePr>
+            <a:graphic xmlns:a="http://schemas.openxmlformats.org/drawingml/2006/main">
+              <a:graphicData uri="http://schemas.openxmlformats.org/drawingml/2006/picture">
+                <pic:pic xmlns:pic="http://schemas.openxmlformats.org/drawingml/2006/picture">
+                  <pic:nvPicPr>
+                    <pic:cNvPr id="4" name="Picture 4" descr="Text&#10;&#10;Description automatically generated"/>
+                    <pic:cNvPicPr/>
+                  </pic:nvPicPr>
+                  <pic:blipFill>
+                    <a:blip r:embed="rId8"/>
+                    <a:stretch>
+                      <a:fillRect/>
+                    </a:stretch>
+                  </pic:blipFill>
+                  <pic:spPr>
+                    <a:xfrm>
+                      <a:off x="0" y="0"/>
+                      <a:ext cx="3022600" cy="1295400"/>
+                    </a:xfrm>
+                    <a:prstGeom prst="rect">
+                      <a:avLst/>
+                    </a:prstGeom>
+                  </pic:spPr>
+                </pic:pic>
+              </a:graphicData>
+            </a:graphic>
+          </wp:inline>
+        </w:drawing>
+      </w:r>
+    </w:p>
+    <w:p>
+      <w:pPr>
+        <w:pStyle w:val="Heading4"/>
+      </w:pPr>
+      <w:r>
+        <w:t>Evaluation</w:t>
+      </w:r>
+    </w:p>
+    <w:p>
+      <w:pPr>
+        <w:pStyle w:val="Heading5"/>
         <w:rPr>
-          <w:lang w:val="nl-NL" w:eastAsia="en-GB"/>
+          <w:color w:val="262626" w:themeColor="text1" w:themeTint="D9"/>
         </w:rPr>
-        <w:t xml:space="preserve">Developer </w:t>
+      </w:pPr>
+      <w:r>
+        <w:rPr>
+          <w:color w:val="262626" w:themeColor="text1" w:themeTint="D9"/>
+        </w:rPr>
+        <w:t>Speed</w:t>
+      </w:r>
+    </w:p>
+    <w:p>
+      <w:pPr>
+        <w:pStyle w:val="Heading4"/>
+      </w:pPr>
+      <w:r>
+        <w:rPr>
+          <w:noProof/>
+        </w:rPr>
+        <w:drawing>
+          <wp:inline distT="0" distB="0" distL="0" distR="0" wp14:anchorId="3F1D4012" wp14:editId="602FB67F">
+            <wp:extent cx="4102100" cy="1714500"/>
+            <wp:effectExtent l="0" t="0" r="0" b="0"/>
+            <wp:docPr id="6" name="Picture 6" descr="A picture containing timeline&#10;&#10;Description automatically generated"/>
+            <wp:cNvGraphicFramePr>
+              <a:graphicFrameLocks xmlns:a="http://schemas.openxmlformats.org/drawingml/2006/main" noChangeAspect="1"/>
+            </wp:cNvGraphicFramePr>
+            <a:graphic xmlns:a="http://schemas.openxmlformats.org/drawingml/2006/main">
+              <a:graphicData uri="http://schemas.openxmlformats.org/drawingml/2006/picture">
+                <pic:pic xmlns:pic="http://schemas.openxmlformats.org/drawingml/2006/picture">
+                  <pic:nvPicPr>
+                    <pic:cNvPr id="6" name="Picture 6" descr="A picture containing timeline&#10;&#10;Description automatically generated"/>
+                    <pic:cNvPicPr/>
+                  </pic:nvPicPr>
+                  <pic:blipFill>
+                    <a:blip r:embed="rId9"/>
+                    <a:stretch>
+                      <a:fillRect/>
+                    </a:stretch>
+                  </pic:blipFill>
+                  <pic:spPr>
+                    <a:xfrm>
+                      <a:off x="0" y="0"/>
+                      <a:ext cx="4102100" cy="1714500"/>
+                    </a:xfrm>
+                    <a:prstGeom prst="rect">
+                      <a:avLst/>
+                    </a:prstGeom>
+                  </pic:spPr>
+                </pic:pic>
+              </a:graphicData>
+            </a:graphic>
+          </wp:inline>
+        </w:drawing>
+      </w:r>
+    </w:p>
+    <w:p>
+      <w:r>
+        <w:t xml:space="preserve">As you can see in </w:t>
+      </w:r>
+      <w:r>
+        <w:t xml:space="preserve">the </w:t>
+      </w:r>
+      <w:r>
+        <w:t>above table, Redis is almost 50% faster than using no cache when you are fetching data from the frontend.</w:t>
+      </w:r>
+      <w:r>
+        <w:t xml:space="preserve"> This percentage is calculated on the average of 4 different queries, that represent a real-world example.</w:t>
+      </w:r>
+    </w:p>
+    <w:p>
+      <w:r>
+        <w:t>Redis has het most impact when you have large data and deep nested data, because these are expensive jobs for a database.</w:t>
+      </w:r>
+      <w:r>
+        <w:t xml:space="preserve"> Smaller queries can be easily handled by SQL servers so the impact there is much smaller.</w:t>
+      </w:r>
+    </w:p>
+    <w:p>
+      <w:pPr>
+        <w:pStyle w:val="Heading5"/>
+        <w:rPr>
+          <w:color w:val="262626" w:themeColor="text1" w:themeTint="D9"/>
+        </w:rPr>
+      </w:pPr>
+      <w:r>
+        <w:rPr>
+          <w:color w:val="262626" w:themeColor="text1" w:themeTint="D9"/>
+        </w:rPr>
+        <w:t>Developer experience</w:t>
+      </w:r>
+    </w:p>
+    <w:p>
+      <w:r>
+        <w:t xml:space="preserve">Redis was a real pleasure to implement for response caches, although that’s not the only part that comes to play with caching. Like how do we handle cache busting? </w:t>
+      </w:r>
+    </w:p>
+    <w:p>
+      <w:r>
+        <w:t>Because Redis does not know about our relations when it stores our json’s as a string</w:t>
+      </w:r>
+      <w:r>
+        <w:t xml:space="preserve"> it’s much harder to control updates on the data. You can for example delete keys that contain a certain id</w:t>
+      </w:r>
+      <w:r>
+        <w:t xml:space="preserve">. </w:t>
+      </w:r>
+      <w:r>
+        <w:t xml:space="preserve">But what if the id of our updated or deleted </w:t>
+      </w:r>
+      <w:r>
+        <w:t>entity</w:t>
+      </w:r>
+      <w:r>
+        <w:t xml:space="preserve"> does is not represented in the key? We would need to store every single </w:t>
+      </w:r>
+      <w:r>
+        <w:t xml:space="preserve">entity to invalidate it when there are changes. This is a bit more complex to set up and slows down the backend while computing al these things. In client-side </w:t>
+      </w:r>
+      <w:r>
+        <w:t>libraries</w:t>
+      </w:r>
+      <w:r>
+        <w:t xml:space="preserve"> like Apollo this can be done for you, without you needing to make a mechanism yourself.</w:t>
+      </w:r>
+    </w:p>
+    <w:p>
+      <w:r>
+        <w:t>I would recommend using Redis for large datasets that don’t change often</w:t>
+      </w:r>
+      <w:r>
+        <w:t>. It will be effective, and you don’t need to worry about invalidation of your cache.</w:t>
+      </w:r>
+    </w:p>
+    <w:p>
+      <w:pPr>
+        <w:rPr>
+          <w:rStyle w:val="Strong"/>
+        </w:rPr>
+      </w:pPr>
+      <w:r>
+        <w:rPr>
+          <w:rStyle w:val="Strong"/>
+        </w:rPr>
+        <w:t>Positive</w:t>
+      </w:r>
+    </w:p>
+    <w:p>
+      <w:pPr>
+        <w:pStyle w:val="ListParagraph"/>
+        <w:numPr>
+          <w:ilvl w:val="0"/>
+          <w:numId w:val="2"/>
+        </w:numPr>
+      </w:pPr>
+      <w:r>
+        <w:lastRenderedPageBreak/>
+        <w:t>Easy to implement for responses</w:t>
+      </w:r>
+    </w:p>
+    <w:p>
+      <w:pPr>
+        <w:pStyle w:val="ListParagraph"/>
+        <w:numPr>
+          <w:ilvl w:val="0"/>
+          <w:numId w:val="2"/>
+        </w:numPr>
+      </w:pPr>
+      <w:r>
+        <w:t>Usable in microservices architecture</w:t>
+      </w:r>
+    </w:p>
+    <w:p>
+      <w:pPr>
+        <w:pStyle w:val="ListParagraph"/>
+        <w:numPr>
+          <w:ilvl w:val="0"/>
+          <w:numId w:val="2"/>
+        </w:numPr>
+      </w:pPr>
+      <w:r>
+        <w:t>Fast</w:t>
+      </w:r>
+    </w:p>
+    <w:p>
+      <w:pPr>
+        <w:rPr>
+          <w:rStyle w:val="Strong"/>
+        </w:rPr>
+      </w:pPr>
+      <w:r>
+        <w:rPr>
+          <w:rStyle w:val="Strong"/>
+        </w:rPr>
+        <w:t>Negative</w:t>
+      </w:r>
+    </w:p>
+    <w:p>
+      <w:pPr>
+        <w:pStyle w:val="ListParagraph"/>
+        <w:numPr>
+          <w:ilvl w:val="0"/>
+          <w:numId w:val="2"/>
+        </w:numPr>
+      </w:pPr>
+      <w:r>
+        <w:t>Complex when you want to cache normalized data and keep track of their validation.</w:t>
+      </w:r>
+    </w:p>
+    <w:p>
+      <w:pPr>
+        <w:pStyle w:val="Heading3"/>
+      </w:pPr>
+      <w:r>
+        <w:t>HTTP Caching</w:t>
+      </w:r>
+    </w:p>
+    <w:p>
+      <w:pPr>
+        <w:rPr>
+          <w:b/>
+          <w:bCs/>
+        </w:rPr>
+      </w:pPr>
+      <w:r>
+        <w:t xml:space="preserve">GraphQL breaks HTTP caching </w:t>
+      </w:r>
+      <w:r>
+        <w:t>because it only uses POST requests, right? Then you haven’t heard about</w:t>
+      </w:r>
+      <w:r>
+        <w:t xml:space="preserve"> </w:t>
+      </w:r>
+      <w:r>
+        <w:rPr>
+          <w:b/>
+          <w:bCs/>
+        </w:rPr>
+        <w:t>Automatic persisted queries</w:t>
+      </w:r>
+      <w:r>
+        <w:rPr>
+          <w:b/>
+          <w:bCs/>
+        </w:rPr>
+        <w:t>!</w:t>
+      </w:r>
+    </w:p>
+    <w:p>
+      <w:r>
+        <w:t>Automatic persisted queries</w:t>
+      </w:r>
+      <w:r>
+        <w:t xml:space="preserve"> </w:t>
+      </w:r>
+      <w:r>
+        <w:t>are basically queries that are sent as a hash. If your server supports this, you can send your query as a GET request with a hash of your query in the query string</w:t>
+      </w:r>
+      <w:r>
+        <w:t xml:space="preserve"> of the request</w:t>
+      </w:r>
+      <w:r>
+        <w:t xml:space="preserve">. How this </w:t>
+      </w:r>
+      <w:r>
+        <w:t>exactly</w:t>
+      </w:r>
+      <w:r>
+        <w:t xml:space="preserve"> </w:t>
+      </w:r>
+      <w:r>
+        <w:t xml:space="preserve">works </w:t>
+      </w:r>
+      <w:r>
+        <w:t xml:space="preserve">can you find here: </w:t>
+      </w:r>
+      <w:hyperlink r:id="rId10" w:history="1">
+        <w:r>
+          <w:rPr>
+            <w:rStyle w:val="Hyperlink"/>
+          </w:rPr>
+          <w:t>https://www.apollographql.com/docs/apollo-server/performance/apq/</w:t>
+        </w:r>
+      </w:hyperlink>
+      <w:r>
+        <w:t xml:space="preserve"> </w:t>
+      </w:r>
+      <w:r>
+        <w:t>.</w:t>
+      </w:r>
+    </w:p>
+    <w:p>
+      <w:pPr>
+        <w:pStyle w:val="Heading4"/>
+      </w:pPr>
+      <w:r>
+        <w:t>Implementation</w:t>
+      </w:r>
+    </w:p>
+    <w:p>
+      <w:r>
+        <w:t xml:space="preserve">If you don’t exactly know how HTTP caching works, I would recommend watching this video: </w:t>
+      </w:r>
+      <w:hyperlink r:id="rId11" w:history="1">
+        <w:r>
+          <w:rPr>
+            <w:rStyle w:val="Hyperlink"/>
+          </w:rPr>
+          <w:t>https://www.youtube.com/watch?v=HiBDZgTNpXY</w:t>
+        </w:r>
+      </w:hyperlink>
+      <w:r>
+        <w:t xml:space="preserve"> to fully understand what is going on. </w:t>
+      </w:r>
+      <w:r>
+        <w:t xml:space="preserve">By using Automatic persisted queries with GET requests, you can set cache-control headers in your responses. </w:t>
+      </w:r>
+      <w:r>
+        <w:t xml:space="preserve">This enables you to let your browser or a CDN cache your responses. </w:t>
+      </w:r>
+      <w:r>
+        <w:t xml:space="preserve">This can be done in 2 certain ways when you are using </w:t>
       </w:r>
       <w:proofErr w:type="spellStart"/>
       <w:r>
+        <w:t>TypeGraphQL</w:t>
+      </w:r>
+      <w:proofErr w:type="spellEnd"/>
+      <w:r>
+        <w:t>.</w:t>
+      </w:r>
+    </w:p>
+    <w:p>
+      <w:pPr>
+        <w:pStyle w:val="Heading5"/>
         <w:rPr>
-          <w:lang w:val="nl-NL" w:eastAsia="en-GB"/>
+          <w:color w:val="262626" w:themeColor="text1" w:themeTint="D9"/>
         </w:rPr>
-        <w:t>experience</w:t>
+      </w:pPr>
+      <w:r>
+        <w:rPr>
+          <w:color w:val="262626" w:themeColor="text1" w:themeTint="D9"/>
+        </w:rPr>
+        <w:t>1 Apollo Directives</w:t>
+      </w:r>
+    </w:p>
+    <w:p>
+      <w:r>
+        <w:t xml:space="preserve">The first one is by using the </w:t>
+      </w:r>
+      <w:proofErr w:type="spellStart"/>
+      <w:r>
+        <w:t>cacheControl</w:t>
       </w:r>
       <w:proofErr w:type="spellEnd"/>
-    </w:p>
-    <w:p>
-      <w:pPr>
+      <w:r>
+        <w:t xml:space="preserve"> directive from Apollo Server. With this directive you </w:t>
+      </w:r>
+      <w:r>
+        <w:t>can</w:t>
+      </w:r>
+      <w:r>
+        <w:t xml:space="preserve"> define a max-age and scope to a </w:t>
+      </w:r>
+      <w:r>
+        <w:t xml:space="preserve">type and a resolver. How this directives are used to calculate the cache-control header can your read over here: </w:t>
+      </w:r>
+      <w:hyperlink r:id="rId12" w:history="1">
+        <w:r>
+          <w:rPr>
+            <w:rStyle w:val="Hyperlink"/>
+          </w:rPr>
+          <w:t>https://www.apollographql.com/docs/apollo-server/performance/caching/#setting-cache-hints</w:t>
+        </w:r>
+      </w:hyperlink>
+      <w:r>
+        <w:t xml:space="preserve"> </w:t>
+      </w:r>
+    </w:p>
+    <w:p>
+      <w:r>
+        <w:t xml:space="preserve">Because Apollo Sever only lets you set the max-age and scope (public or private) directives you can’t take fully advantage of HTTP caching. </w:t>
+      </w:r>
+      <w:r>
+        <w:t xml:space="preserve">You cannot set for example the “stale-while-revalidate” directive, which is important for cache invalidation. </w:t>
+      </w:r>
+      <w:r>
+        <w:t>To do so, you need to use way 2.</w:t>
+      </w:r>
+    </w:p>
+    <w:p>
+      <w:r>
+        <w:t xml:space="preserve">If you want to use </w:t>
+      </w:r>
+      <w:proofErr w:type="spellStart"/>
+      <w:r>
+        <w:t>TypeGraphQL</w:t>
+      </w:r>
+      <w:proofErr w:type="spellEnd"/>
+      <w:r>
+        <w:t xml:space="preserve"> like I did, you will need to define the directive @</w:t>
+      </w:r>
+      <w:r>
+        <w:t>Directive (</w:t>
+      </w:r>
+      <w:r>
+        <w:t>“”). You can see how in the example below.</w:t>
+      </w:r>
+    </w:p>
+    <w:p>
+      <w:r>
+        <w:t xml:space="preserve">Examples: </w:t>
+      </w:r>
+    </w:p>
+    <w:p>
+      <w:r>
+        <w:t>In the type:</w:t>
+      </w:r>
+    </w:p>
+    <w:p>
+      <w:r>
+        <w:lastRenderedPageBreak/>
+        <w:drawing>
+          <wp:inline distT="0" distB="0" distL="0" distR="0" wp14:anchorId="6E30022C" wp14:editId="42D03471">
+            <wp:extent cx="2628900" cy="1003300"/>
+            <wp:effectExtent l="0" t="0" r="0" b="0"/>
+            <wp:docPr id="2" name="Picture 2" descr="Text&#10;&#10;Description automatically generated"/>
+            <wp:cNvGraphicFramePr>
+              <a:graphicFrameLocks xmlns:a="http://schemas.openxmlformats.org/drawingml/2006/main" noChangeAspect="1"/>
+            </wp:cNvGraphicFramePr>
+            <a:graphic xmlns:a="http://schemas.openxmlformats.org/drawingml/2006/main">
+              <a:graphicData uri="http://schemas.openxmlformats.org/drawingml/2006/picture">
+                <pic:pic xmlns:pic="http://schemas.openxmlformats.org/drawingml/2006/picture">
+                  <pic:nvPicPr>
+                    <pic:cNvPr id="2" name="Picture 2" descr="Text&#10;&#10;Description automatically generated"/>
+                    <pic:cNvPicPr/>
+                  </pic:nvPicPr>
+                  <pic:blipFill>
+                    <a:blip r:embed="rId13"/>
+                    <a:stretch>
+                      <a:fillRect/>
+                    </a:stretch>
+                  </pic:blipFill>
+                  <pic:spPr>
+                    <a:xfrm>
+                      <a:off x="0" y="0"/>
+                      <a:ext cx="2628900" cy="1003300"/>
+                    </a:xfrm>
+                    <a:prstGeom prst="rect">
+                      <a:avLst/>
+                    </a:prstGeom>
+                  </pic:spPr>
+                </pic:pic>
+              </a:graphicData>
+            </a:graphic>
+          </wp:inline>
+        </w:drawing>
+      </w:r>
+    </w:p>
+    <w:p>
+      <w:r>
+        <w:t>In a resolver:</w:t>
+      </w:r>
+    </w:p>
+    <w:p>
+      <w:r>
+        <w:drawing>
+          <wp:inline distT="0" distB="0" distL="0" distR="0" wp14:anchorId="42418698" wp14:editId="66D5422B">
+            <wp:extent cx="2514600" cy="622300"/>
+            <wp:effectExtent l="0" t="0" r="0" b="0"/>
+            <wp:docPr id="5" name="Picture 5" descr="Text&#10;&#10;Description automatically generated"/>
+            <wp:cNvGraphicFramePr>
+              <a:graphicFrameLocks xmlns:a="http://schemas.openxmlformats.org/drawingml/2006/main" noChangeAspect="1"/>
+            </wp:cNvGraphicFramePr>
+            <a:graphic xmlns:a="http://schemas.openxmlformats.org/drawingml/2006/main">
+              <a:graphicData uri="http://schemas.openxmlformats.org/drawingml/2006/picture">
+                <pic:pic xmlns:pic="http://schemas.openxmlformats.org/drawingml/2006/picture">
+                  <pic:nvPicPr>
+                    <pic:cNvPr id="5" name="Picture 5" descr="Text&#10;&#10;Description automatically generated"/>
+                    <pic:cNvPicPr/>
+                  </pic:nvPicPr>
+                  <pic:blipFill>
+                    <a:blip r:embed="rId14"/>
+                    <a:stretch>
+                      <a:fillRect/>
+                    </a:stretch>
+                  </pic:blipFill>
+                  <pic:spPr>
+                    <a:xfrm>
+                      <a:off x="0" y="0"/>
+                      <a:ext cx="2514600" cy="622300"/>
+                    </a:xfrm>
+                    <a:prstGeom prst="rect">
+                      <a:avLst/>
+                    </a:prstGeom>
+                  </pic:spPr>
+                </pic:pic>
+              </a:graphicData>
+            </a:graphic>
+          </wp:inline>
+        </w:drawing>
+      </w:r>
+    </w:p>
+    <w:p>
+      <w:pPr>
+        <w:pStyle w:val="Heading5"/>
         <w:rPr>
-          <w:lang w:val="nl-NL" w:eastAsia="en-GB"/>
+          <w:color w:val="262626" w:themeColor="text1" w:themeTint="D9"/>
         </w:rPr>
       </w:pPr>
-    </w:p>
+      <w:r>
+        <w:rPr>
+          <w:color w:val="262626" w:themeColor="text1" w:themeTint="D9"/>
+        </w:rPr>
+        <w:t>2 Set the response header ‘cache-control’ manually.</w:t>
+      </w:r>
+    </w:p>
+    <w:p/>
     <w:sectPr>
       <w:pgSz w:w="11906" w:h="16838"/>
       <w:pgMar w:top="1440" w:right="1440" w:bottom="1440" w:left="1440" w:header="708" w:footer="708" w:gutter="0"/>
@@ -721,6 +1638,95 @@
 <file path=word/numbering.xml><?xml version="1.0" encoding="utf-8"?>
 <w:numbering xmlns:wpc="http://schemas.microsoft.com/office/word/2010/wordprocessingCanvas" xmlns:cx="http://schemas.microsoft.com/office/drawing/2014/chartex" xmlns:cx1="http://schemas.microsoft.com/office/drawing/2015/9/8/chartex" xmlns:cx2="http://schemas.microsoft.com/office/drawing/2015/10/21/chartex" xmlns:cx3="http://schemas.microsoft.com/office/drawing/2016/5/9/chartex" xmlns:cx4="http://schemas.microsoft.com/office/drawing/2016/5/10/chartex" xmlns:cx5="http://schemas.microsoft.com/office/drawing/2016/5/11/chartex" xmlns:cx6="http://schemas.microsoft.com/office/drawing/2016/5/12/chartex" xmlns:cx7="http://schemas.microsoft.com/office/drawing/2016/5/13/chartex" xmlns:cx8="http://schemas.microsoft.com/office/drawing/2016/5/14/chartex" xmlns:mc="http://schemas.openxmlformats.org/markup-compatibility/2006" xmlns:aink="http://schemas.microsoft.com/office/drawing/2016/ink" xmlns:am3d="http://schemas.microsoft.com/office/drawing/2017/model3d" xmlns:o="urn:schemas-microsoft-com:office:office" xmlns:r="http://schemas.openxmlformats.org/officeDocument/2006/relationships" xmlns:m="http://schemas.openxmlformats.org/officeDocument/2006/math" xmlns:v="urn:schemas-microsoft-com:vml" xmlns:wp14="http://schemas.microsoft.com/office/word/2010/wordprocessingDrawing" xmlns:wp="http://schemas.openxmlformats.org/drawingml/2006/wordprocessingDrawing" xmlns:w10="urn:schemas-microsoft-com:office:word" xmlns:w="http://schemas.openxmlformats.org/wordprocessingml/2006/main" xmlns:w14="http://schemas.microsoft.com/office/word/2010/wordml" xmlns:w15="http://schemas.microsoft.com/office/word/2012/wordml" xmlns:w16cex="http://schemas.microsoft.com/office/word/2018/wordml/cex" xmlns:w16cid="http://schemas.microsoft.com/office/word/2016/wordml/cid" xmlns:w16="http://schemas.microsoft.com/office/word/2018/wordml" xmlns:w16sdtdh="http://schemas.microsoft.com/office/word/2020/wordml/sdtdatahash" xmlns:w16se="http://schemas.microsoft.com/office/word/2015/wordml/symex" xmlns:wpg="http://schemas.microsoft.com/office/word/2010/wordprocessingGroup" xmlns:wpi="http://schemas.microsoft.com/office/word/2010/wordprocessingInk" xmlns:wne="http://schemas.microsoft.com/office/word/2006/wordml" xmlns:wps="http://schemas.microsoft.com/office/word/2010/wordprocessingShape" mc:Ignorable="w14 w15 w16se w16cid w16 w16cex w16sdtdh wp14">
   <w:abstractNum w:abstractNumId="0" w15:restartNumberingAfterBreak="0">
+    <w:nsid w:val="0D610013"/>
+    <w:multiLevelType w:val="hybridMultilevel"/>
+    <w:tmpl w:val="96105D48"/>
+    <w:lvl w:ilvl="0" w:tplc="08090011">
+      <w:start w:val="1"/>
+      <w:numFmt w:val="decimal"/>
+      <w:lvlText w:val="%1)"/>
+      <w:lvlJc w:val="left"/>
+      <w:pPr>
+        <w:ind w:left="720" w:hanging="360"/>
+      </w:pPr>
+      <w:rPr>
+        <w:rFonts w:hint="default"/>
+      </w:rPr>
+    </w:lvl>
+    <w:lvl w:ilvl="1" w:tplc="08090019" w:tentative="1">
+      <w:start w:val="1"/>
+      <w:numFmt w:val="lowerLetter"/>
+      <w:lvlText w:val="%2."/>
+      <w:lvlJc w:val="left"/>
+      <w:pPr>
+        <w:ind w:left="1440" w:hanging="360"/>
+      </w:pPr>
+    </w:lvl>
+    <w:lvl w:ilvl="2" w:tplc="0809001B" w:tentative="1">
+      <w:start w:val="1"/>
+      <w:numFmt w:val="lowerRoman"/>
+      <w:lvlText w:val="%3."/>
+      <w:lvlJc w:val="right"/>
+      <w:pPr>
+        <w:ind w:left="2160" w:hanging="180"/>
+      </w:pPr>
+    </w:lvl>
+    <w:lvl w:ilvl="3" w:tplc="0809000F" w:tentative="1">
+      <w:start w:val="1"/>
+      <w:numFmt w:val="decimal"/>
+      <w:lvlText w:val="%4."/>
+      <w:lvlJc w:val="left"/>
+      <w:pPr>
+        <w:ind w:left="2880" w:hanging="360"/>
+      </w:pPr>
+    </w:lvl>
+    <w:lvl w:ilvl="4" w:tplc="08090019" w:tentative="1">
+      <w:start w:val="1"/>
+      <w:numFmt w:val="lowerLetter"/>
+      <w:lvlText w:val="%5."/>
+      <w:lvlJc w:val="left"/>
+      <w:pPr>
+        <w:ind w:left="3600" w:hanging="360"/>
+      </w:pPr>
+    </w:lvl>
+    <w:lvl w:ilvl="5" w:tplc="0809001B" w:tentative="1">
+      <w:start w:val="1"/>
+      <w:numFmt w:val="lowerRoman"/>
+      <w:lvlText w:val="%6."/>
+      <w:lvlJc w:val="right"/>
+      <w:pPr>
+        <w:ind w:left="4320" w:hanging="180"/>
+      </w:pPr>
+    </w:lvl>
+    <w:lvl w:ilvl="6" w:tplc="0809000F" w:tentative="1">
+      <w:start w:val="1"/>
+      <w:numFmt w:val="decimal"/>
+      <w:lvlText w:val="%7."/>
+      <w:lvlJc w:val="left"/>
+      <w:pPr>
+        <w:ind w:left="5040" w:hanging="360"/>
+      </w:pPr>
+    </w:lvl>
+    <w:lvl w:ilvl="7" w:tplc="08090019" w:tentative="1">
+      <w:start w:val="1"/>
+      <w:numFmt w:val="lowerLetter"/>
+      <w:lvlText w:val="%8."/>
+      <w:lvlJc w:val="left"/>
+      <w:pPr>
+        <w:ind w:left="5760" w:hanging="360"/>
+      </w:pPr>
+    </w:lvl>
+    <w:lvl w:ilvl="8" w:tplc="0809001B" w:tentative="1">
+      <w:start w:val="1"/>
+      <w:numFmt w:val="lowerRoman"/>
+      <w:lvlText w:val="%9."/>
+      <w:lvlJc w:val="right"/>
+      <w:pPr>
+        <w:ind w:left="6480" w:hanging="180"/>
+      </w:pPr>
+    </w:lvl>
+  </w:abstractNum>
+  <w:abstractNum w:abstractNumId="1" w15:restartNumberingAfterBreak="0">
     <w:nsid w:val="0F722948"/>
     <w:multiLevelType w:val="hybridMultilevel"/>
     <w:tmpl w:val="6D02546C"/>
@@ -832,7 +1838,119 @@
       </w:rPr>
     </w:lvl>
   </w:abstractNum>
-  <w:abstractNum w:abstractNumId="1" w15:restartNumberingAfterBreak="0">
+  <w:abstractNum w:abstractNumId="2" w15:restartNumberingAfterBreak="0">
+    <w:nsid w:val="30130850"/>
+    <w:multiLevelType w:val="hybridMultilevel"/>
+    <w:tmpl w:val="90A0AC1A"/>
+    <w:lvl w:ilvl="0" w:tplc="BB3461AC">
+      <w:numFmt w:val="bullet"/>
+      <w:lvlText w:val="-"/>
+      <w:lvlJc w:val="left"/>
+      <w:pPr>
+        <w:ind w:left="720" w:hanging="360"/>
+      </w:pPr>
+      <w:rPr>
+        <w:rFonts w:ascii="Calibri" w:eastAsiaTheme="minorHAnsi" w:hAnsi="Calibri" w:cs="Calibri" w:hint="default"/>
+      </w:rPr>
+    </w:lvl>
+    <w:lvl w:ilvl="1" w:tplc="08090003" w:tentative="1">
+      <w:start w:val="1"/>
+      <w:numFmt w:val="bullet"/>
+      <w:lvlText w:val="o"/>
+      <w:lvlJc w:val="left"/>
+      <w:pPr>
+        <w:ind w:left="1440" w:hanging="360"/>
+      </w:pPr>
+      <w:rPr>
+        <w:rFonts w:ascii="Courier New" w:hAnsi="Courier New" w:cs="Courier New" w:hint="default"/>
+      </w:rPr>
+    </w:lvl>
+    <w:lvl w:ilvl="2" w:tplc="08090005" w:tentative="1">
+      <w:start w:val="1"/>
+      <w:numFmt w:val="bullet"/>
+      <w:lvlText w:val=""/>
+      <w:lvlJc w:val="left"/>
+      <w:pPr>
+        <w:ind w:left="2160" w:hanging="360"/>
+      </w:pPr>
+      <w:rPr>
+        <w:rFonts w:ascii="Wingdings" w:hAnsi="Wingdings" w:hint="default"/>
+      </w:rPr>
+    </w:lvl>
+    <w:lvl w:ilvl="3" w:tplc="08090001" w:tentative="1">
+      <w:start w:val="1"/>
+      <w:numFmt w:val="bullet"/>
+      <w:lvlText w:val=""/>
+      <w:lvlJc w:val="left"/>
+      <w:pPr>
+        <w:ind w:left="2880" w:hanging="360"/>
+      </w:pPr>
+      <w:rPr>
+        <w:rFonts w:ascii="Symbol" w:hAnsi="Symbol" w:hint="default"/>
+      </w:rPr>
+    </w:lvl>
+    <w:lvl w:ilvl="4" w:tplc="08090003" w:tentative="1">
+      <w:start w:val="1"/>
+      <w:numFmt w:val="bullet"/>
+      <w:lvlText w:val="o"/>
+      <w:lvlJc w:val="left"/>
+      <w:pPr>
+        <w:ind w:left="3600" w:hanging="360"/>
+      </w:pPr>
+      <w:rPr>
+        <w:rFonts w:ascii="Courier New" w:hAnsi="Courier New" w:cs="Courier New" w:hint="default"/>
+      </w:rPr>
+    </w:lvl>
+    <w:lvl w:ilvl="5" w:tplc="08090005" w:tentative="1">
+      <w:start w:val="1"/>
+      <w:numFmt w:val="bullet"/>
+      <w:lvlText w:val=""/>
+      <w:lvlJc w:val="left"/>
+      <w:pPr>
+        <w:ind w:left="4320" w:hanging="360"/>
+      </w:pPr>
+      <w:rPr>
+        <w:rFonts w:ascii="Wingdings" w:hAnsi="Wingdings" w:hint="default"/>
+      </w:rPr>
+    </w:lvl>
+    <w:lvl w:ilvl="6" w:tplc="08090001" w:tentative="1">
+      <w:start w:val="1"/>
+      <w:numFmt w:val="bullet"/>
+      <w:lvlText w:val=""/>
+      <w:lvlJc w:val="left"/>
+      <w:pPr>
+        <w:ind w:left="5040" w:hanging="360"/>
+      </w:pPr>
+      <w:rPr>
+        <w:rFonts w:ascii="Symbol" w:hAnsi="Symbol" w:hint="default"/>
+      </w:rPr>
+    </w:lvl>
+    <w:lvl w:ilvl="7" w:tplc="08090003" w:tentative="1">
+      <w:start w:val="1"/>
+      <w:numFmt w:val="bullet"/>
+      <w:lvlText w:val="o"/>
+      <w:lvlJc w:val="left"/>
+      <w:pPr>
+        <w:ind w:left="5760" w:hanging="360"/>
+      </w:pPr>
+      <w:rPr>
+        <w:rFonts w:ascii="Courier New" w:hAnsi="Courier New" w:cs="Courier New" w:hint="default"/>
+      </w:rPr>
+    </w:lvl>
+    <w:lvl w:ilvl="8" w:tplc="08090005" w:tentative="1">
+      <w:start w:val="1"/>
+      <w:numFmt w:val="bullet"/>
+      <w:lvlText w:val=""/>
+      <w:lvlJc w:val="left"/>
+      <w:pPr>
+        <w:ind w:left="6480" w:hanging="360"/>
+      </w:pPr>
+      <w:rPr>
+        <w:rFonts w:ascii="Wingdings" w:hAnsi="Wingdings" w:hint="default"/>
+      </w:rPr>
+    </w:lvl>
+  </w:abstractNum>
+  <w:abstractNum w:abstractNumId="3" w15:restartNumberingAfterBreak="0">
     <w:nsid w:val="78506AED"/>
     <w:multiLevelType w:val="multilevel"/>
     <w:tmpl w:val="BD8C56FC"/>
@@ -982,9 +2100,15 @@
     </w:lvl>
   </w:abstractNum>
   <w:num w:numId="1">
+    <w:abstractNumId w:val="3"/>
+  </w:num>
+  <w:num w:numId="2">
     <w:abstractNumId w:val="1"/>
   </w:num>
-  <w:num w:numId="2">
+  <w:num w:numId="3">
+    <w:abstractNumId w:val="2"/>
+  </w:num>
+  <w:num w:numId="4">
     <w:abstractNumId w:val="0"/>
   </w:num>
 </w:numbering>
@@ -1384,6 +2508,14 @@
   <w:style w:type="paragraph" w:default="1" w:styleId="Normal">
     <w:name w:val="Normal"/>
     <w:qFormat/>
+    <w:rsid w:val="00027282"/>
+    <w:pPr>
+      <w:spacing w:after="240"/>
+    </w:pPr>
+    <w:rPr>
+      <w:rFonts w:ascii="Inter" w:hAnsi="Inter"/>
+      <w:lang w:val="en-US" w:eastAsia="en-GB"/>
+    </w:rPr>
   </w:style>
   <w:style w:type="paragraph" w:styleId="Heading1">
     <w:name w:val="heading 1"/>
@@ -1392,7 +2524,7 @@
     <w:link w:val="Heading1Char"/>
     <w:uiPriority w:val="9"/>
     <w:qFormat/>
-    <w:rsid w:val="00761980"/>
+    <w:rsid w:val="00E740FE"/>
     <w:pPr>
       <w:keepNext/>
       <w:keepLines/>
@@ -1400,10 +2532,12 @@
       <w:outlineLvl w:val="0"/>
     </w:pPr>
     <w:rPr>
-      <w:rFonts w:asciiTheme="majorHAnsi" w:eastAsiaTheme="majorEastAsia" w:hAnsiTheme="majorHAnsi" w:cstheme="majorBidi"/>
-      <w:color w:val="C45911" w:themeColor="accent2" w:themeShade="BF"/>
-      <w:sz w:val="32"/>
-      <w:szCs w:val="32"/>
+      <w:rFonts w:eastAsia="Times New Roman" w:cstheme="majorBidi"/>
+      <w:b/>
+      <w:bCs/>
+      <w:color w:val="00A4BE"/>
+      <w:sz w:val="40"/>
+      <w:szCs w:val="40"/>
     </w:rPr>
   </w:style>
   <w:style w:type="paragraph" w:styleId="Heading2">
@@ -1414,20 +2548,19 @@
     <w:uiPriority w:val="9"/>
     <w:unhideWhenUsed/>
     <w:qFormat/>
-    <w:rsid w:val="00761980"/>
+    <w:rsid w:val="009809C5"/>
     <w:pPr>
       <w:keepNext/>
       <w:keepLines/>
-      <w:spacing w:before="40" w:after="240"/>
+      <w:spacing w:before="40" w:after="120"/>
       <w:outlineLvl w:val="1"/>
     </w:pPr>
     <w:rPr>
-      <w:rFonts w:asciiTheme="majorHAnsi" w:eastAsiaTheme="majorEastAsia" w:hAnsiTheme="majorHAnsi" w:cstheme="majorBidi"/>
+      <w:rFonts w:eastAsiaTheme="majorEastAsia" w:cstheme="majorBidi"/>
       <w:b/>
-      <w:color w:val="000000" w:themeColor="text1"/>
-      <w:sz w:val="26"/>
-      <w:szCs w:val="26"/>
-      <w:u w:val="single"/>
+      <w:color w:val="086F82"/>
+      <w:sz w:val="36"/>
+      <w:szCs w:val="36"/>
     </w:rPr>
   </w:style>
   <w:style w:type="paragraph" w:styleId="Heading3">
@@ -1438,16 +2571,20 @@
     <w:uiPriority w:val="9"/>
     <w:unhideWhenUsed/>
     <w:qFormat/>
-    <w:rsid w:val="00761980"/>
+    <w:rsid w:val="009809C5"/>
     <w:pPr>
       <w:keepNext/>
       <w:keepLines/>
-      <w:spacing w:before="40"/>
+      <w:spacing w:after="120"/>
       <w:outlineLvl w:val="2"/>
     </w:pPr>
     <w:rPr>
-      <w:rFonts w:asciiTheme="majorHAnsi" w:eastAsiaTheme="majorEastAsia" w:hAnsiTheme="majorHAnsi" w:cstheme="majorBidi"/>
-      <w:color w:val="1F3763" w:themeColor="accent1" w:themeShade="7F"/>
+      <w:rFonts w:eastAsiaTheme="majorEastAsia" w:cstheme="majorBidi"/>
+      <w:b/>
+      <w:bCs/>
+      <w:color w:val="085464"/>
+      <w:sz w:val="32"/>
+      <w:szCs w:val="32"/>
     </w:rPr>
   </w:style>
   <w:style w:type="paragraph" w:styleId="Heading4">
@@ -1456,22 +2593,46 @@
     <w:link w:val="Heading4Char"/>
     <w:uiPriority w:val="9"/>
     <w:qFormat/>
-    <w:rsid w:val="004705B6"/>
+    <w:rsid w:val="009809C5"/>
     <w:pPr>
-      <w:spacing w:before="100" w:beforeAutospacing="1" w:after="100" w:afterAutospacing="1"/>
+      <w:spacing w:after="120"/>
       <w:outlineLvl w:val="3"/>
     </w:pPr>
     <w:rPr>
-      <w:rFonts w:ascii="Times New Roman" w:eastAsia="Times New Roman" w:hAnsi="Times New Roman" w:cs="Times New Roman"/>
+      <w:rFonts w:eastAsia="Times New Roman" w:cs="Times New Roman"/>
       <w:b/>
       <w:bCs/>
-      <w:lang w:eastAsia="en-GB"/>
+      <w:i/>
+      <w:iCs/>
+      <w:sz w:val="28"/>
+      <w:szCs w:val="28"/>
+    </w:rPr>
+  </w:style>
+  <w:style w:type="paragraph" w:styleId="Heading5">
+    <w:name w:val="heading 5"/>
+    <w:basedOn w:val="Normal"/>
+    <w:next w:val="Normal"/>
+    <w:link w:val="Heading5Char"/>
+    <w:uiPriority w:val="9"/>
+    <w:unhideWhenUsed/>
+    <w:qFormat/>
+    <w:rsid w:val="00027282"/>
+    <w:pPr>
+      <w:keepNext/>
+      <w:keepLines/>
+      <w:spacing w:after="120"/>
+      <w:outlineLvl w:val="4"/>
+    </w:pPr>
+    <w:rPr>
+      <w:rFonts w:eastAsiaTheme="majorEastAsia" w:cs="InaiMathi"/>
+      <w:b/>
+      <w:bCs/>
+      <w:color w:val="262626" w:themeColor="text1" w:themeTint="D9"/>
     </w:rPr>
   </w:style>
   <w:style w:type="character" w:default="1" w:styleId="DefaultParagraphFont">
     <w:name w:val="Default Paragraph Font"/>
     <w:uiPriority w:val="1"/>
-    <w:semiHidden/>
     <w:unhideWhenUsed/>
   </w:style>
   <w:style w:type="table" w:default="1" w:styleId="TableNormal">
@@ -1511,12 +2672,16 @@
     <w:basedOn w:val="DefaultParagraphFont"/>
     <w:link w:val="Heading4"/>
     <w:uiPriority w:val="9"/>
-    <w:rsid w:val="004705B6"/>
+    <w:rsid w:val="009809C5"/>
     <w:rPr>
-      <w:rFonts w:ascii="Times New Roman" w:eastAsia="Times New Roman" w:hAnsi="Times New Roman" w:cs="Times New Roman"/>
+      <w:rFonts w:ascii="Inter" w:eastAsia="Times New Roman" w:hAnsi="Inter" w:cs="Times New Roman"/>
       <w:b/>
       <w:bCs/>
-      <w:lang w:eastAsia="en-GB"/>
+      <w:i/>
+      <w:iCs/>
+      <w:sz w:val="28"/>
+      <w:szCs w:val="28"/>
+      <w:lang w:val="en-US" w:eastAsia="en-GB"/>
     </w:rPr>
   </w:style>
   <w:style w:type="character" w:customStyle="1" w:styleId="Heading1Char">
@@ -1524,12 +2689,15 @@
     <w:basedOn w:val="DefaultParagraphFont"/>
     <w:link w:val="Heading1"/>
     <w:uiPriority w:val="9"/>
-    <w:rsid w:val="00761980"/>
+    <w:rsid w:val="00E740FE"/>
     <w:rPr>
-      <w:rFonts w:asciiTheme="majorHAnsi" w:eastAsiaTheme="majorEastAsia" w:hAnsiTheme="majorHAnsi" w:cstheme="majorBidi"/>
-      <w:color w:val="C45911" w:themeColor="accent2" w:themeShade="BF"/>
-      <w:sz w:val="32"/>
-      <w:szCs w:val="32"/>
+      <w:rFonts w:ascii="Inter" w:eastAsia="Times New Roman" w:hAnsi="Inter" w:cstheme="majorBidi"/>
+      <w:b/>
+      <w:bCs/>
+      <w:color w:val="00A4BE"/>
+      <w:sz w:val="40"/>
+      <w:szCs w:val="40"/>
+      <w:lang w:val="en-US" w:eastAsia="en-GB"/>
     </w:rPr>
   </w:style>
   <w:style w:type="paragraph" w:styleId="Title">
@@ -1539,16 +2707,20 @@
     <w:link w:val="TitleChar"/>
     <w:uiPriority w:val="10"/>
     <w:qFormat/>
-    <w:rsid w:val="00761980"/>
+    <w:rsid w:val="009809C5"/>
     <w:pPr>
       <w:contextualSpacing/>
     </w:pPr>
     <w:rPr>
-      <w:rFonts w:asciiTheme="majorHAnsi" w:eastAsiaTheme="majorEastAsia" w:hAnsiTheme="majorHAnsi" w:cstheme="majorBidi"/>
+      <w:rFonts w:eastAsia="Times New Roman" w:cstheme="majorBidi"/>
+      <w:b/>
+      <w:bCs/>
+      <w:color w:val="404040" w:themeColor="text1" w:themeTint="BF"/>
       <w:spacing w:val="-10"/>
       <w:kern w:val="28"/>
       <w:sz w:val="52"/>
       <w:szCs w:val="56"/>
+      <w:shd w:val="clear" w:color="auto" w:fill="FFFFFF"/>
     </w:rPr>
   </w:style>
   <w:style w:type="character" w:customStyle="1" w:styleId="TitleChar">
@@ -1556,13 +2728,17 @@
     <w:basedOn w:val="DefaultParagraphFont"/>
     <w:link w:val="Title"/>
     <w:uiPriority w:val="10"/>
-    <w:rsid w:val="00761980"/>
+    <w:rsid w:val="009809C5"/>
     <w:rPr>
-      <w:rFonts w:asciiTheme="majorHAnsi" w:eastAsiaTheme="majorEastAsia" w:hAnsiTheme="majorHAnsi" w:cstheme="majorBidi"/>
+      <w:rFonts w:ascii="Inter" w:eastAsia="Times New Roman" w:hAnsi="Inter" w:cstheme="majorBidi"/>
+      <w:b/>
+      <w:bCs/>
+      <w:color w:val="404040" w:themeColor="text1" w:themeTint="BF"/>
       <w:spacing w:val="-10"/>
       <w:kern w:val="28"/>
       <w:sz w:val="52"/>
       <w:szCs w:val="56"/>
+      <w:lang w:val="en-US" w:eastAsia="en-GB"/>
     </w:rPr>
   </w:style>
   <w:style w:type="character" w:customStyle="1" w:styleId="Heading2Char">
@@ -1570,14 +2746,14 @@
     <w:basedOn w:val="DefaultParagraphFont"/>
     <w:link w:val="Heading2"/>
     <w:uiPriority w:val="9"/>
-    <w:rsid w:val="00761980"/>
+    <w:rsid w:val="009809C5"/>
     <w:rPr>
-      <w:rFonts w:asciiTheme="majorHAnsi" w:eastAsiaTheme="majorEastAsia" w:hAnsiTheme="majorHAnsi" w:cstheme="majorBidi"/>
+      <w:rFonts w:ascii="Inter" w:eastAsiaTheme="majorEastAsia" w:hAnsi="Inter" w:cstheme="majorBidi"/>
       <w:b/>
-      <w:color w:val="000000" w:themeColor="text1"/>
-      <w:sz w:val="26"/>
-      <w:szCs w:val="26"/>
-      <w:u w:val="single"/>
+      <w:color w:val="086F82"/>
+      <w:sz w:val="36"/>
+      <w:szCs w:val="36"/>
+      <w:lang w:val="en-US" w:eastAsia="en-GB"/>
     </w:rPr>
   </w:style>
   <w:style w:type="paragraph" w:styleId="ListParagraph">
@@ -1596,10 +2772,109 @@
     <w:basedOn w:val="DefaultParagraphFont"/>
     <w:link w:val="Heading3"/>
     <w:uiPriority w:val="9"/>
-    <w:rsid w:val="00761980"/>
+    <w:rsid w:val="009809C5"/>
     <w:rPr>
-      <w:rFonts w:asciiTheme="majorHAnsi" w:eastAsiaTheme="majorEastAsia" w:hAnsiTheme="majorHAnsi" w:cstheme="majorBidi"/>
-      <w:color w:val="1F3763" w:themeColor="accent1" w:themeShade="7F"/>
+      <w:rFonts w:ascii="Inter" w:eastAsiaTheme="majorEastAsia" w:hAnsi="Inter" w:cstheme="majorBidi"/>
+      <w:b/>
+      <w:bCs/>
+      <w:color w:val="085464"/>
+      <w:sz w:val="32"/>
+      <w:szCs w:val="32"/>
+      <w:lang w:val="en-US" w:eastAsia="en-GB"/>
+    </w:rPr>
+  </w:style>
+  <w:style w:type="table" w:styleId="TableGrid">
+    <w:name w:val="Table Grid"/>
+    <w:basedOn w:val="TableNormal"/>
+    <w:uiPriority w:val="39"/>
+    <w:rsid w:val="00171E05"/>
+    <w:tblPr>
+      <w:tblBorders>
+        <w:top w:val="single" w:sz="4" w:space="0" w:color="auto"/>
+        <w:left w:val="single" w:sz="4" w:space="0" w:color="auto"/>
+        <w:bottom w:val="single" w:sz="4" w:space="0" w:color="auto"/>
+        <w:right w:val="single" w:sz="4" w:space="0" w:color="auto"/>
+        <w:insideH w:val="single" w:sz="4" w:space="0" w:color="auto"/>
+        <w:insideV w:val="single" w:sz="4" w:space="0" w:color="auto"/>
+      </w:tblBorders>
+    </w:tblPr>
+  </w:style>
+  <w:style w:type="character" w:customStyle="1" w:styleId="Heading5Char">
+    <w:name w:val="Heading 5 Char"/>
+    <w:basedOn w:val="DefaultParagraphFont"/>
+    <w:link w:val="Heading5"/>
+    <w:uiPriority w:val="9"/>
+    <w:rsid w:val="00027282"/>
+    <w:rPr>
+      <w:rFonts w:ascii="Inter" w:eastAsiaTheme="majorEastAsia" w:hAnsi="Inter" w:cs="InaiMathi"/>
+      <w:b/>
+      <w:bCs/>
+      <w:color w:val="262626" w:themeColor="text1" w:themeTint="D9"/>
+      <w:lang w:val="en-US" w:eastAsia="en-GB"/>
+    </w:rPr>
+  </w:style>
+  <w:style w:type="paragraph" w:styleId="Subtitle">
+    <w:name w:val="Subtitle"/>
+    <w:basedOn w:val="Normal"/>
+    <w:next w:val="Normal"/>
+    <w:link w:val="SubtitleChar"/>
+    <w:uiPriority w:val="11"/>
+    <w:qFormat/>
+    <w:rsid w:val="009809C5"/>
+    <w:pPr>
+      <w:numPr>
+        <w:ilvl w:val="1"/>
+      </w:numPr>
+      <w:spacing w:after="160"/>
+    </w:pPr>
+    <w:rPr>
+      <w:rFonts w:eastAsiaTheme="minorEastAsia"/>
+      <w:b/>
+      <w:bCs/>
+      <w:i/>
+      <w:iCs/>
+      <w:color w:val="5A5A5A" w:themeColor="text1" w:themeTint="A5"/>
+      <w:spacing w:val="15"/>
+    </w:rPr>
+  </w:style>
+  <w:style w:type="character" w:customStyle="1" w:styleId="SubtitleChar">
+    <w:name w:val="Subtitle Char"/>
+    <w:basedOn w:val="DefaultParagraphFont"/>
+    <w:link w:val="Subtitle"/>
+    <w:uiPriority w:val="11"/>
+    <w:rsid w:val="009809C5"/>
+    <w:rPr>
+      <w:rFonts w:ascii="Inter" w:eastAsiaTheme="minorEastAsia" w:hAnsi="Inter"/>
+      <w:b/>
+      <w:bCs/>
+      <w:i/>
+      <w:iCs/>
+      <w:color w:val="5A5A5A" w:themeColor="text1" w:themeTint="A5"/>
+      <w:spacing w:val="15"/>
+      <w:lang w:val="en-US" w:eastAsia="en-GB"/>
+    </w:rPr>
+  </w:style>
+  <w:style w:type="character" w:styleId="Hyperlink">
+    <w:name w:val="Hyperlink"/>
+    <w:basedOn w:val="DefaultParagraphFont"/>
+    <w:uiPriority w:val="99"/>
+    <w:unhideWhenUsed/>
+    <w:rsid w:val="00AF2953"/>
+    <w:rPr>
+      <w:color w:val="0563C1" w:themeColor="hyperlink"/>
+      <w:u w:val="single"/>
+    </w:rPr>
+  </w:style>
+  <w:style w:type="character" w:styleId="UnresolvedMention">
+    <w:name w:val="Unresolved Mention"/>
+    <w:basedOn w:val="DefaultParagraphFont"/>
+    <w:uiPriority w:val="99"/>
+    <w:semiHidden/>
+    <w:unhideWhenUsed/>
+    <w:rsid w:val="00AF2953"/>
+    <w:rPr>
+      <w:color w:val="605E5C"/>
+      <w:shd w:val="clear" w:color="auto" w:fill="E1DFDD"/>
     </w:rPr>
   </w:style>
 </w:styles>
@@ -1898,4 +3173,16 @@
     </a:ext>
   </a:extLst>
 </a:theme>
+</file>
+
+<file path=customXml/item1.xml><?xml version="1.0" encoding="utf-8"?>
+<b:Sources xmlns:b="http://schemas.openxmlformats.org/officeDocument/2006/bibliography" xmlns="http://schemas.openxmlformats.org/officeDocument/2006/bibliography" SelectedStyle="/APASixthEditionOfficeOnline.xsl" StyleName="APA" Version="6"/>
+</file>
+
+<file path=customXml/itemProps1.xml><?xml version="1.0" encoding="utf-8"?>
+<ds:datastoreItem xmlns:ds="http://schemas.openxmlformats.org/officeDocument/2006/customXml" ds:itemID="{E6E87957-A8B1-2045-AD7C-64744A604FA2}">
+  <ds:schemaRefs>
+    <ds:schemaRef ds:uri="http://schemas.openxmlformats.org/officeDocument/2006/bibliography"/>
+  </ds:schemaRefs>
+</ds:datastoreItem>
 </file>
</xml_diff>